<commit_message>
Doku und Inbetriebnahmeprotokoll überarbeitet
</commit_message>
<xml_diff>
--- a/Max_06122022/Doku.docx
+++ b/Max_06122022/Doku.docx
@@ -564,7 +564,7 @@
           <w:r>
             <w:fldChar w:fldCharType="separate"/>
           </w:r>
-          <w:hyperlink w:anchor="_Toc121502438" w:history="1">
+          <w:hyperlink w:anchor="_Toc121509443" w:history="1">
             <w:r>
               <w:rPr>
                 <w:rStyle w:val="Hyperlink"/>
@@ -591,7 +591,7 @@
                 <w:noProof/>
                 <w:webHidden/>
               </w:rPr>
-              <w:instrText xml:space="preserve"> PAGEREF _Toc121502438 \h </w:instrText>
+              <w:instrText xml:space="preserve"> PAGEREF _Toc121509443 \h </w:instrText>
             </w:r>
             <w:r>
               <w:rPr>
@@ -636,7 +636,7 @@
               <w:lang w:eastAsia="zh-CN"/>
             </w:rPr>
           </w:pPr>
-          <w:hyperlink w:anchor="_Toc121502439" w:history="1">
+          <w:hyperlink w:anchor="_Toc121509444" w:history="1">
             <w:r>
               <w:rPr>
                 <w:rStyle w:val="Hyperlink"/>
@@ -663,7 +663,7 @@
                 <w:noProof/>
                 <w:webHidden/>
               </w:rPr>
-              <w:instrText xml:space="preserve"> PAGEREF _Toc121502439 \h </w:instrText>
+              <w:instrText xml:space="preserve"> PAGEREF _Toc121509444 \h </w:instrText>
             </w:r>
             <w:r>
               <w:rPr>
@@ -708,7 +708,7 @@
               <w:lang w:eastAsia="zh-CN"/>
             </w:rPr>
           </w:pPr>
-          <w:hyperlink w:anchor="_Toc121502440" w:history="1">
+          <w:hyperlink w:anchor="_Toc121509445" w:history="1">
             <w:r>
               <w:rPr>
                 <w:rStyle w:val="Hyperlink"/>
@@ -722,7 +722,7 @@
                 <w:rStyle w:val="Hyperlink"/>
                 <w:noProof/>
               </w:rPr>
-              <w:t xml:space="preserve"> Dsatenblatt:</w:t>
+              <w:t xml:space="preserve"> Datenblatt:</w:t>
             </w:r>
             <w:r>
               <w:rPr>
@@ -743,7 +743,7 @@
                 <w:noProof/>
                 <w:webHidden/>
               </w:rPr>
-              <w:instrText xml:space="preserve"> PAGEREF _Toc121502440 \h </w:instrText>
+              <w:instrText xml:space="preserve"> PAGEREF _Toc121509445 \h </w:instrText>
             </w:r>
             <w:r>
               <w:rPr>
@@ -763,7 +763,7 @@
                 <w:noProof/>
                 <w:webHidden/>
               </w:rPr>
-              <w:t>3</w:t>
+              <w:t>4</w:t>
             </w:r>
             <w:r>
               <w:rPr>
@@ -788,7 +788,7 @@
               <w:lang w:eastAsia="zh-CN"/>
             </w:rPr>
           </w:pPr>
-          <w:hyperlink w:anchor="_Toc121502441" w:history="1">
+          <w:hyperlink w:anchor="_Toc121509446" w:history="1">
             <w:r>
               <w:rPr>
                 <w:rStyle w:val="Hyperlink"/>
@@ -823,7 +823,7 @@
                 <w:noProof/>
                 <w:webHidden/>
               </w:rPr>
-              <w:instrText xml:space="preserve"> PAGEREF _Toc121502441 \h </w:instrText>
+              <w:instrText xml:space="preserve"> PAGEREF _Toc121509446 \h </w:instrText>
             </w:r>
             <w:r>
               <w:rPr>
@@ -843,7 +843,7 @@
                 <w:noProof/>
                 <w:webHidden/>
               </w:rPr>
-              <w:t>4</w:t>
+              <w:t>5</w:t>
             </w:r>
             <w:r>
               <w:rPr>
@@ -868,13 +868,13 @@
               <w:lang w:eastAsia="zh-CN"/>
             </w:rPr>
           </w:pPr>
-          <w:hyperlink w:anchor="_Toc121502442" w:history="1">
+          <w:hyperlink w:anchor="_Toc121509447" w:history="1">
             <w:r>
               <w:rPr>
                 <w:rStyle w:val="Hyperlink"/>
                 <w:noProof/>
               </w:rPr>
-              <w:t>Blockschaltplan</w:t>
+              <w:t>BlockschaltplanStruktogramme</w:t>
             </w:r>
             <w:r>
               <w:rPr>
@@ -895,7 +895,7 @@
                 <w:noProof/>
                 <w:webHidden/>
               </w:rPr>
-              <w:instrText xml:space="preserve"> PAGEREF _Toc121502442 \h </w:instrText>
+              <w:instrText xml:space="preserve"> PAGEREF _Toc121509447 \h </w:instrText>
             </w:r>
             <w:r>
               <w:rPr>
@@ -915,7 +915,7 @@
                 <w:noProof/>
                 <w:webHidden/>
               </w:rPr>
-              <w:t>6</w:t>
+              <w:t>7</w:t>
             </w:r>
             <w:r>
               <w:rPr>
@@ -940,7 +940,7 @@
               <w:lang w:eastAsia="zh-CN"/>
             </w:rPr>
           </w:pPr>
-          <w:hyperlink w:anchor="_Toc121502443" w:history="1">
+          <w:hyperlink w:anchor="_Toc121509448" w:history="1">
             <w:r>
               <w:rPr>
                 <w:rStyle w:val="Hyperlink"/>
@@ -967,7 +967,7 @@
                 <w:noProof/>
                 <w:webHidden/>
               </w:rPr>
-              <w:instrText xml:space="preserve"> PAGEREF _Toc121502443 \h </w:instrText>
+              <w:instrText xml:space="preserve"> PAGEREF _Toc121509448 \h </w:instrText>
             </w:r>
             <w:r>
               <w:rPr>
@@ -987,7 +987,7 @@
                 <w:noProof/>
                 <w:webHidden/>
               </w:rPr>
-              <w:t>7</w:t>
+              <w:t>10</w:t>
             </w:r>
             <w:r>
               <w:rPr>
@@ -1012,7 +1012,7 @@
               <w:lang w:eastAsia="zh-CN"/>
             </w:rPr>
           </w:pPr>
-          <w:hyperlink w:anchor="_Toc121502444" w:history="1">
+          <w:hyperlink w:anchor="_Toc121509449" w:history="1">
             <w:r>
               <w:rPr>
                 <w:rStyle w:val="Hyperlink"/>
@@ -1039,7 +1039,7 @@
                 <w:noProof/>
                 <w:webHidden/>
               </w:rPr>
-              <w:instrText xml:space="preserve"> PAGEREF _Toc121502444 \h </w:instrText>
+              <w:instrText xml:space="preserve"> PAGEREF _Toc121509449 \h </w:instrText>
             </w:r>
             <w:r>
               <w:rPr>
@@ -1059,7 +1059,7 @@
                 <w:noProof/>
                 <w:webHidden/>
               </w:rPr>
-              <w:t>8</w:t>
+              <w:t>11</w:t>
             </w:r>
             <w:r>
               <w:rPr>
@@ -1105,7 +1105,7 @@
         <w:pStyle w:val="Heading1"/>
         <w:spacing w:line="360" w:lineRule="auto"/>
       </w:pPr>
-      <w:bookmarkStart w:id="0" w:name="_Toc121502438"/>
+      <w:bookmarkStart w:id="0" w:name="_Toc121509443"/>
       <w:r>
         <w:lastRenderedPageBreak/>
         <w:t>Einleitung</w:t>
@@ -1165,12 +1165,17 @@
         <w:pStyle w:val="Heading1"/>
         <w:spacing w:line="360" w:lineRule="auto"/>
       </w:pPr>
-      <w:bookmarkStart w:id="1" w:name="_Toc121502439"/>
+      <w:bookmarkStart w:id="1" w:name="_Toc121509444"/>
       <w:r>
         <w:lastRenderedPageBreak/>
         <w:t>Übersicht Sensoren</w:t>
       </w:r>
       <w:bookmarkEnd w:id="1"/>
+    </w:p>
+    <w:p>
+      <w:pPr>
+        <w:spacing w:line="360" w:lineRule="auto"/>
+      </w:pPr>
     </w:p>
     <w:p>
       <w:pPr>
@@ -1417,7 +1422,7 @@
         <w:spacing w:line="360" w:lineRule="auto"/>
         <w:ind w:firstLine="708"/>
       </w:pPr>
-      <w:bookmarkStart w:id="2" w:name="_Toc121502440"/>
+      <w:bookmarkStart w:id="2" w:name="_Toc121509445"/>
       <w:r>
         <w:rPr>
           <w:b/>
@@ -1426,19 +1431,14 @@
         <w:t>DHT11</w:t>
       </w:r>
       <w:r>
-        <w:t xml:space="preserve"> </w:t>
-      </w:r>
-      <w:proofErr w:type="spellStart"/>
-      <w:r>
-        <w:t>D</w:t>
-      </w:r>
-      <w:r>
-        <w:t>s</w:t>
-      </w:r>
-      <w:r>
-        <w:t>atenblatt</w:t>
-      </w:r>
-      <w:proofErr w:type="spellEnd"/>
+        <w:t xml:space="preserve"> D</w:t>
+      </w:r>
+      <w:r>
+        <w:t>a</w:t>
+      </w:r>
+      <w:r>
+        <w:t>tenblatt</w:t>
+      </w:r>
       <w:r>
         <w:rPr>
           <w:rStyle w:val="FootnoteReference"/>
@@ -1504,27 +1504,14 @@
       <w:r>
         <w:t xml:space="preserve">Abbildung </w:t>
       </w:r>
-      <w:r>
-        <w:fldChar w:fldCharType="begin"/>
-      </w:r>
-      <w:r>
-        <w:instrText xml:space="preserve"> SEQ Abbildung \* ARABIC </w:instrText>
-      </w:r>
-      <w:r>
-        <w:fldChar w:fldCharType="separate"/>
-      </w:r>
-      <w:r>
-        <w:rPr>
-          <w:noProof/>
-        </w:rPr>
-        <w:t>1</w:t>
-      </w:r>
-      <w:r>
-        <w:rPr>
-          <w:noProof/>
-        </w:rPr>
-        <w:fldChar w:fldCharType="end"/>
-      </w:r>
+      <w:fldSimple w:instr=" SEQ Abbildung \* ARABIC ">
+        <w:r>
+          <w:rPr>
+            <w:noProof/>
+          </w:rPr>
+          <w:t>1</w:t>
+        </w:r>
+      </w:fldSimple>
       <w:r>
         <w:rPr>
           <w:noProof/>
@@ -1555,7 +1542,7 @@
           <w:noProof/>
         </w:rPr>
       </w:pPr>
-      <w:bookmarkStart w:id="3" w:name="_Toc121502441"/>
+      <w:bookmarkStart w:id="3" w:name="_Toc121509446"/>
       <w:r>
         <w:rPr>
           <w:b/>
@@ -1634,27 +1621,14 @@
                             <w:r>
                               <w:t xml:space="preserve">Abbildung </w:t>
                             </w:r>
-                            <w:r>
-                              <w:fldChar w:fldCharType="begin"/>
-                            </w:r>
-                            <w:r>
-                              <w:instrText xml:space="preserve"> SEQ Abbildung \* ARABIC </w:instrText>
-                            </w:r>
-                            <w:r>
-                              <w:fldChar w:fldCharType="separate"/>
-                            </w:r>
-                            <w:r>
-                              <w:rPr>
-                                <w:noProof/>
-                              </w:rPr>
-                              <w:t>2</w:t>
-                            </w:r>
-                            <w:r>
-                              <w:rPr>
-                                <w:noProof/>
-                              </w:rPr>
-                              <w:fldChar w:fldCharType="end"/>
-                            </w:r>
+                            <w:fldSimple w:instr=" SEQ Abbildung \* ARABIC ">
+                              <w:r>
+                                <w:rPr>
+                                  <w:noProof/>
+                                </w:rPr>
+                                <w:t>2</w:t>
+                              </w:r>
+                            </w:fldSimple>
                             <w:r>
                               <w:rPr>
                                 <w:noProof/>
@@ -1692,27 +1666,14 @@
                       <w:r>
                         <w:t xml:space="preserve">Abbildung </w:t>
                       </w:r>
-                      <w:r>
-                        <w:fldChar w:fldCharType="begin"/>
-                      </w:r>
-                      <w:r>
-                        <w:instrText xml:space="preserve"> SEQ Abbildung \* ARABIC </w:instrText>
-                      </w:r>
-                      <w:r>
-                        <w:fldChar w:fldCharType="separate"/>
-                      </w:r>
-                      <w:r>
-                        <w:rPr>
-                          <w:noProof/>
-                        </w:rPr>
-                        <w:t>2</w:t>
-                      </w:r>
-                      <w:r>
-                        <w:rPr>
-                          <w:noProof/>
-                        </w:rPr>
-                        <w:fldChar w:fldCharType="end"/>
-                      </w:r>
+                      <w:fldSimple w:instr=" SEQ Abbildung \* ARABIC ">
+                        <w:r>
+                          <w:rPr>
+                            <w:noProof/>
+                          </w:rPr>
+                          <w:t>2</w:t>
+                        </w:r>
+                      </w:fldSimple>
                       <w:r>
                         <w:rPr>
                           <w:noProof/>
@@ -1859,27 +1820,14 @@
                             <w:r>
                               <w:t xml:space="preserve">Abbildung </w:t>
                             </w:r>
-                            <w:r>
-                              <w:fldChar w:fldCharType="begin"/>
-                            </w:r>
-                            <w:r>
-                              <w:instrText xml:space="preserve"> SEQ Abbildung \* ARABIC </w:instrText>
-                            </w:r>
-                            <w:r>
-                              <w:fldChar w:fldCharType="separate"/>
-                            </w:r>
-                            <w:r>
-                              <w:rPr>
-                                <w:noProof/>
-                              </w:rPr>
-                              <w:t>3</w:t>
-                            </w:r>
-                            <w:r>
-                              <w:rPr>
-                                <w:noProof/>
-                              </w:rPr>
-                              <w:fldChar w:fldCharType="end"/>
-                            </w:r>
+                            <w:fldSimple w:instr=" SEQ Abbildung \* ARABIC ">
+                              <w:r>
+                                <w:rPr>
+                                  <w:noProof/>
+                                </w:rPr>
+                                <w:t>3</w:t>
+                              </w:r>
+                            </w:fldSimple>
                             <w:r>
                               <w:rPr>
                                 <w:noProof/>
@@ -1917,27 +1865,14 @@
                       <w:r>
                         <w:t xml:space="preserve">Abbildung </w:t>
                       </w:r>
-                      <w:r>
-                        <w:fldChar w:fldCharType="begin"/>
-                      </w:r>
-                      <w:r>
-                        <w:instrText xml:space="preserve"> SEQ Abbildung \* ARABIC </w:instrText>
-                      </w:r>
-                      <w:r>
-                        <w:fldChar w:fldCharType="separate"/>
-                      </w:r>
-                      <w:r>
-                        <w:rPr>
-                          <w:noProof/>
-                        </w:rPr>
-                        <w:t>3</w:t>
-                      </w:r>
-                      <w:r>
-                        <w:rPr>
-                          <w:noProof/>
-                        </w:rPr>
-                        <w:fldChar w:fldCharType="end"/>
-                      </w:r>
+                      <w:fldSimple w:instr=" SEQ Abbildung \* ARABIC ">
+                        <w:r>
+                          <w:rPr>
+                            <w:noProof/>
+                          </w:rPr>
+                          <w:t>3</w:t>
+                        </w:r>
+                      </w:fldSimple>
                       <w:r>
                         <w:rPr>
                           <w:noProof/>
@@ -2084,27 +2019,14 @@
                             <w:r>
                               <w:t xml:space="preserve">Abbildung </w:t>
                             </w:r>
-                            <w:r>
-                              <w:fldChar w:fldCharType="begin"/>
-                            </w:r>
-                            <w:r>
-                              <w:instrText xml:space="preserve"> SEQ Abbildung \* ARABIC </w:instrText>
-                            </w:r>
-                            <w:r>
-                              <w:fldChar w:fldCharType="separate"/>
-                            </w:r>
-                            <w:r>
-                              <w:rPr>
-                                <w:noProof/>
-                              </w:rPr>
-                              <w:t>4</w:t>
-                            </w:r>
-                            <w:r>
-                              <w:rPr>
-                                <w:noProof/>
-                              </w:rPr>
-                              <w:fldChar w:fldCharType="end"/>
-                            </w:r>
+                            <w:fldSimple w:instr=" SEQ Abbildung \* ARABIC ">
+                              <w:r>
+                                <w:rPr>
+                                  <w:noProof/>
+                                </w:rPr>
+                                <w:t>4</w:t>
+                              </w:r>
+                            </w:fldSimple>
                             <w:r>
                               <w:rPr>
                                 <w:noProof/>
@@ -2142,27 +2064,14 @@
                       <w:r>
                         <w:t xml:space="preserve">Abbildung </w:t>
                       </w:r>
-                      <w:r>
-                        <w:fldChar w:fldCharType="begin"/>
-                      </w:r>
-                      <w:r>
-                        <w:instrText xml:space="preserve"> SEQ Abbildung \* ARABIC </w:instrText>
-                      </w:r>
-                      <w:r>
-                        <w:fldChar w:fldCharType="separate"/>
-                      </w:r>
-                      <w:r>
-                        <w:rPr>
-                          <w:noProof/>
-                        </w:rPr>
-                        <w:t>4</w:t>
-                      </w:r>
-                      <w:r>
-                        <w:rPr>
-                          <w:noProof/>
-                        </w:rPr>
-                        <w:fldChar w:fldCharType="end"/>
-                      </w:r>
+                      <w:fldSimple w:instr=" SEQ Abbildung \* ARABIC ">
+                        <w:r>
+                          <w:rPr>
+                            <w:noProof/>
+                          </w:rPr>
+                          <w:t>4</w:t>
+                        </w:r>
+                      </w:fldSimple>
                       <w:r>
                         <w:rPr>
                           <w:noProof/>
@@ -2265,163 +2174,19 @@
         <w:pStyle w:val="Heading1"/>
         <w:spacing w:line="360" w:lineRule="auto"/>
       </w:pPr>
-      <w:bookmarkStart w:id="4" w:name="_Toc121502442"/>
-      <w:r>
-        <w:rPr>
-          <w:noProof/>
-        </w:rPr>
-        <mc:AlternateContent>
-          <mc:Choice Requires="wps">
-            <w:drawing>
-              <wp:anchor distT="0" distB="0" distL="114300" distR="114300" simplePos="0" relativeHeight="251672576" behindDoc="0" locked="0" layoutInCell="1" allowOverlap="1" wp14:anchorId="5A890E10" wp14:editId="76D5595F">
-                <wp:simplePos x="0" y="0"/>
-                <wp:positionH relativeFrom="column">
-                  <wp:posOffset>7620</wp:posOffset>
-                </wp:positionH>
-                <wp:positionV relativeFrom="paragraph">
-                  <wp:posOffset>3472180</wp:posOffset>
-                </wp:positionV>
-                <wp:extent cx="5753100" cy="635"/>
-                <wp:effectExtent l="0" t="0" r="0" b="0"/>
-                <wp:wrapTopAndBottom/>
-                <wp:docPr id="9" name="Textfeld 9"/>
-                <wp:cNvGraphicFramePr/>
-                <a:graphic xmlns:a="http://schemas.openxmlformats.org/drawingml/2006/main">
-                  <a:graphicData uri="http://schemas.microsoft.com/office/word/2010/wordprocessingShape">
-                    <wps:wsp>
-                      <wps:cNvSpPr txBox="1"/>
-                      <wps:spPr>
-                        <a:xfrm>
-                          <a:off x="0" y="0"/>
-                          <a:ext cx="5753100" cy="635"/>
-                        </a:xfrm>
-                        <a:prstGeom prst="rect">
-                          <a:avLst/>
-                        </a:prstGeom>
-                        <a:solidFill>
-                          <a:prstClr val="white"/>
-                        </a:solidFill>
-                        <a:ln>
-                          <a:noFill/>
-                        </a:ln>
-                      </wps:spPr>
-                      <wps:txbx>
-                        <w:txbxContent>
-                          <w:p>
-                            <w:pPr>
-                              <w:pStyle w:val="Caption"/>
-                              <w:rPr>
-                                <w:noProof/>
-                              </w:rPr>
-                            </w:pPr>
-                            <w:r>
-                              <w:t xml:space="preserve">Abbildung </w:t>
-                            </w:r>
-                            <w:r>
-                              <w:fldChar w:fldCharType="begin"/>
-                            </w:r>
-                            <w:r>
-                              <w:instrText xml:space="preserve"> SEQ Abbildung \* ARABIC </w:instrText>
-                            </w:r>
-                            <w:r>
-                              <w:fldChar w:fldCharType="separate"/>
-                            </w:r>
-                            <w:r>
-                              <w:rPr>
-                                <w:noProof/>
-                              </w:rPr>
-                              <w:t>5</w:t>
-                            </w:r>
-                            <w:r>
-                              <w:rPr>
-                                <w:noProof/>
-                              </w:rPr>
-                              <w:fldChar w:fldCharType="end"/>
-                            </w:r>
-                            <w:r>
-                              <w:rPr>
-                                <w:noProof/>
-                              </w:rPr>
-                              <w:t xml:space="preserve"> - Blockschaltplan</w:t>
-                            </w:r>
-                          </w:p>
-                        </w:txbxContent>
-                      </wps:txbx>
-                      <wps:bodyPr rot="0" spcFirstLastPara="0" vertOverflow="overflow" horzOverflow="overflow" vert="horz" wrap="square" lIns="0" tIns="0" rIns="0" bIns="0" numCol="1" spcCol="0" rtlCol="0" fromWordArt="0" anchor="t" anchorCtr="0" forceAA="0" compatLnSpc="1">
-                        <a:prstTxWarp prst="textNoShape">
-                          <a:avLst/>
-                        </a:prstTxWarp>
-                        <a:spAutoFit/>
-                      </wps:bodyPr>
-                    </wps:wsp>
-                  </a:graphicData>
-                </a:graphic>
-              </wp:anchor>
-            </w:drawing>
-          </mc:Choice>
-          <mc:Fallback>
-            <w:pict>
-              <v:shape w14:anchorId="5A890E10" id="Textfeld 9" o:spid="_x0000_s1031" type="#_x0000_t202" style="position:absolute;margin-left:.6pt;margin-top:273.4pt;width:453pt;height:.05pt;z-index:251672576;visibility:visible;mso-wrap-style:square;mso-wrap-distance-left:9pt;mso-wrap-distance-top:0;mso-wrap-distance-right:9pt;mso-wrap-distance-bottom:0;mso-position-horizontal:absolute;mso-position-horizontal-relative:text;mso-position-vertical:absolute;mso-position-vertical-relative:text;v-text-anchor:top" o:gfxdata="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" stroked="f">
-                <v:textbox style="mso-fit-shape-to-text:t" inset="0,0,0,0">
-                  <w:txbxContent>
-                    <w:p>
-                      <w:pPr>
-                        <w:pStyle w:val="Caption"/>
-                        <w:rPr>
-                          <w:noProof/>
-                        </w:rPr>
-                      </w:pPr>
-                      <w:r>
-                        <w:t xml:space="preserve">Abbildung </w:t>
-                      </w:r>
-                      <w:r>
-                        <w:fldChar w:fldCharType="begin"/>
-                      </w:r>
-                      <w:r>
-                        <w:instrText xml:space="preserve"> SEQ Abbildung \* ARABIC </w:instrText>
-                      </w:r>
-                      <w:r>
-                        <w:fldChar w:fldCharType="separate"/>
-                      </w:r>
-                      <w:r>
-                        <w:rPr>
-                          <w:noProof/>
-                        </w:rPr>
-                        <w:t>5</w:t>
-                      </w:r>
-                      <w:r>
-                        <w:rPr>
-                          <w:noProof/>
-                        </w:rPr>
-                        <w:fldChar w:fldCharType="end"/>
-                      </w:r>
-                      <w:r>
-                        <w:rPr>
-                          <w:noProof/>
-                        </w:rPr>
-                        <w:t xml:space="preserve"> - Blockschaltplan</w:t>
-                      </w:r>
-                    </w:p>
-                  </w:txbxContent>
-                </v:textbox>
-                <w10:wrap type="topAndBottom"/>
-              </v:shape>
-            </w:pict>
-          </mc:Fallback>
-        </mc:AlternateContent>
-      </w:r>
+      <w:bookmarkStart w:id="4" w:name="_Toc121509447"/>
       <w:r>
         <w:rPr>
           <w:noProof/>
         </w:rPr>
         <w:drawing>
-          <wp:anchor distT="0" distB="0" distL="114300" distR="114300" simplePos="0" relativeHeight="251664384" behindDoc="0" locked="0" layoutInCell="1" allowOverlap="1" wp14:anchorId="6AFA7B9C" wp14:editId="075555DE">
+          <wp:anchor distT="0" distB="0" distL="114300" distR="114300" simplePos="0" relativeHeight="251664384" behindDoc="0" locked="0" layoutInCell="1" allowOverlap="1" wp14:anchorId="6AFA7B9C" wp14:editId="37D30A9B">
             <wp:simplePos x="0" y="0"/>
             <wp:positionH relativeFrom="margin">
-              <wp:align>right</wp:align>
+              <wp:posOffset>7620</wp:posOffset>
             </wp:positionH>
             <wp:positionV relativeFrom="paragraph">
-              <wp:posOffset>586105</wp:posOffset>
+              <wp:posOffset>645795</wp:posOffset>
             </wp:positionV>
             <wp:extent cx="5753100" cy="2828925"/>
             <wp:effectExtent l="0" t="0" r="0" b="9525"/>
@@ -2472,9 +2237,633 @@
         </w:drawing>
       </w:r>
       <w:r>
+        <w:rPr>
+          <w:noProof/>
+        </w:rPr>
+        <mc:AlternateContent>
+          <mc:Choice Requires="wps">
+            <w:drawing>
+              <wp:anchor distT="0" distB="0" distL="114300" distR="114300" simplePos="0" relativeHeight="251672576" behindDoc="0" locked="0" layoutInCell="1" allowOverlap="1" wp14:anchorId="5A890E10" wp14:editId="283DC9A5">
+                <wp:simplePos x="0" y="0"/>
+                <wp:positionH relativeFrom="column">
+                  <wp:posOffset>7620</wp:posOffset>
+                </wp:positionH>
+                <wp:positionV relativeFrom="paragraph">
+                  <wp:posOffset>3472180</wp:posOffset>
+                </wp:positionV>
+                <wp:extent cx="5753100" cy="635"/>
+                <wp:effectExtent l="0" t="0" r="0" b="0"/>
+                <wp:wrapTopAndBottom/>
+                <wp:docPr id="9" name="Textfeld 9"/>
+                <wp:cNvGraphicFramePr/>
+                <a:graphic xmlns:a="http://schemas.openxmlformats.org/drawingml/2006/main">
+                  <a:graphicData uri="http://schemas.microsoft.com/office/word/2010/wordprocessingShape">
+                    <wps:wsp>
+                      <wps:cNvSpPr txBox="1"/>
+                      <wps:spPr>
+                        <a:xfrm>
+                          <a:off x="0" y="0"/>
+                          <a:ext cx="5753100" cy="635"/>
+                        </a:xfrm>
+                        <a:prstGeom prst="rect">
+                          <a:avLst/>
+                        </a:prstGeom>
+                        <a:solidFill>
+                          <a:prstClr val="white"/>
+                        </a:solidFill>
+                        <a:ln>
+                          <a:noFill/>
+                        </a:ln>
+                      </wps:spPr>
+                      <wps:txbx>
+                        <w:txbxContent>
+                          <w:p>
+                            <w:pPr>
+                              <w:pStyle w:val="Caption"/>
+                              <w:rPr>
+                                <w:noProof/>
+                              </w:rPr>
+                            </w:pPr>
+                            <w:r>
+                              <w:t xml:space="preserve">Abbildung </w:t>
+                            </w:r>
+                            <w:fldSimple w:instr=" SEQ Abbildung \* ARABIC ">
+                              <w:r>
+                                <w:rPr>
+                                  <w:noProof/>
+                                </w:rPr>
+                                <w:t>5</w:t>
+                              </w:r>
+                            </w:fldSimple>
+                            <w:r>
+                              <w:rPr>
+                                <w:noProof/>
+                              </w:rPr>
+                              <w:t xml:space="preserve"> - Blockschaltplan</w:t>
+                            </w:r>
+                          </w:p>
+                        </w:txbxContent>
+                      </wps:txbx>
+                      <wps:bodyPr rot="0" spcFirstLastPara="0" vertOverflow="overflow" horzOverflow="overflow" vert="horz" wrap="square" lIns="0" tIns="0" rIns="0" bIns="0" numCol="1" spcCol="0" rtlCol="0" fromWordArt="0" anchor="t" anchorCtr="0" forceAA="0" compatLnSpc="1">
+                        <a:prstTxWarp prst="textNoShape">
+                          <a:avLst/>
+                        </a:prstTxWarp>
+                        <a:spAutoFit/>
+                      </wps:bodyPr>
+                    </wps:wsp>
+                  </a:graphicData>
+                </a:graphic>
+              </wp:anchor>
+            </w:drawing>
+          </mc:Choice>
+          <mc:Fallback>
+            <w:pict>
+              <v:shape w14:anchorId="5A890E10" id="Textfeld 9" o:spid="_x0000_s1031" type="#_x0000_t202" style="position:absolute;margin-left:.6pt;margin-top:273.4pt;width:453pt;height:.05pt;z-index:251672576;visibility:visible;mso-wrap-style:square;mso-wrap-distance-left:9pt;mso-wrap-distance-top:0;mso-wrap-distance-right:9pt;mso-wrap-distance-bottom:0;mso-position-horizontal:absolute;mso-position-horizontal-relative:text;mso-position-vertical:absolute;mso-position-vertical-relative:text;v-text-anchor:top" o:gfxdata="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" stroked="f">
+                <v:textbox style="mso-fit-shape-to-text:t" inset="0,0,0,0">
+                  <w:txbxContent>
+                    <w:p>
+                      <w:pPr>
+                        <w:pStyle w:val="Caption"/>
+                        <w:rPr>
+                          <w:noProof/>
+                        </w:rPr>
+                      </w:pPr>
+                      <w:r>
+                        <w:t xml:space="preserve">Abbildung </w:t>
+                      </w:r>
+                      <w:fldSimple w:instr=" SEQ Abbildung \* ARABIC ">
+                        <w:r>
+                          <w:rPr>
+                            <w:noProof/>
+                          </w:rPr>
+                          <w:t>5</w:t>
+                        </w:r>
+                      </w:fldSimple>
+                      <w:r>
+                        <w:rPr>
+                          <w:noProof/>
+                        </w:rPr>
+                        <w:t xml:space="preserve"> - Blockschaltplan</w:t>
+                      </w:r>
+                    </w:p>
+                  </w:txbxContent>
+                </v:textbox>
+                <w10:wrap type="topAndBottom"/>
+              </v:shape>
+            </w:pict>
+          </mc:Fallback>
+        </mc:AlternateContent>
+      </w:r>
+      <w:r>
         <w:t>Blockschaltplan</w:t>
       </w:r>
+      <w:r>
+        <w:br w:type="page"/>
+      </w:r>
+      <w:r>
+        <w:lastRenderedPageBreak/>
+        <w:t>Struktogramme</w:t>
+      </w:r>
       <w:bookmarkEnd w:id="4"/>
+    </w:p>
+    <w:p>
+      <w:pPr>
+        <w:spacing w:line="360" w:lineRule="auto"/>
+      </w:pPr>
+    </w:p>
+    <w:p>
+      <w:pPr>
+        <w:spacing w:line="360" w:lineRule="auto"/>
+      </w:pPr>
+      <w:r>
+        <w:rPr>
+          <w:noProof/>
+        </w:rPr>
+        <mc:AlternateContent>
+          <mc:Choice Requires="wps">
+            <w:drawing>
+              <wp:anchor distT="0" distB="0" distL="114300" distR="114300" simplePos="0" relativeHeight="251675648" behindDoc="0" locked="0" layoutInCell="1" allowOverlap="1" wp14:anchorId="15739164" wp14:editId="332D2FF8">
+                <wp:simplePos x="0" y="0"/>
+                <wp:positionH relativeFrom="column">
+                  <wp:posOffset>-4445</wp:posOffset>
+                </wp:positionH>
+                <wp:positionV relativeFrom="paragraph">
+                  <wp:posOffset>6652895</wp:posOffset>
+                </wp:positionV>
+                <wp:extent cx="3495675" cy="635"/>
+                <wp:effectExtent l="0" t="0" r="0" b="0"/>
+                <wp:wrapTopAndBottom/>
+                <wp:docPr id="11" name="Text Box 11"/>
+                <wp:cNvGraphicFramePr/>
+                <a:graphic xmlns:a="http://schemas.openxmlformats.org/drawingml/2006/main">
+                  <a:graphicData uri="http://schemas.microsoft.com/office/word/2010/wordprocessingShape">
+                    <wps:wsp>
+                      <wps:cNvSpPr txBox="1"/>
+                      <wps:spPr>
+                        <a:xfrm>
+                          <a:off x="0" y="0"/>
+                          <a:ext cx="3495675" cy="635"/>
+                        </a:xfrm>
+                        <a:prstGeom prst="rect">
+                          <a:avLst/>
+                        </a:prstGeom>
+                        <a:solidFill>
+                          <a:prstClr val="white"/>
+                        </a:solidFill>
+                        <a:ln>
+                          <a:noFill/>
+                        </a:ln>
+                      </wps:spPr>
+                      <wps:txbx>
+                        <w:txbxContent>
+                          <w:p>
+                            <w:pPr>
+                              <w:pStyle w:val="Caption"/>
+                              <w:rPr>
+                                <w:noProof/>
+                                <w:sz w:val="24"/>
+                              </w:rPr>
+                            </w:pPr>
+                            <w:r>
+                              <w:t xml:space="preserve">Abbildung </w:t>
+                            </w:r>
+                            <w:fldSimple w:instr=" SEQ Abbildung \* ARABIC ">
+                              <w:r>
+                                <w:rPr>
+                                  <w:noProof/>
+                                </w:rPr>
+                                <w:t>6</w:t>
+                              </w:r>
+                            </w:fldSimple>
+                            <w:r>
+                              <w:rPr>
+                                <w:noProof/>
+                              </w:rPr>
+                              <w:t xml:space="preserve"> - Struktogramm Siebensegmentanzeige</w:t>
+                            </w:r>
+                          </w:p>
+                        </w:txbxContent>
+                      </wps:txbx>
+                      <wps:bodyPr rot="0" spcFirstLastPara="0" vertOverflow="overflow" horzOverflow="overflow" vert="horz" wrap="square" lIns="0" tIns="0" rIns="0" bIns="0" numCol="1" spcCol="0" rtlCol="0" fromWordArt="0" anchor="t" anchorCtr="0" forceAA="0" compatLnSpc="1">
+                        <a:prstTxWarp prst="textNoShape">
+                          <a:avLst/>
+                        </a:prstTxWarp>
+                        <a:spAutoFit/>
+                      </wps:bodyPr>
+                    </wps:wsp>
+                  </a:graphicData>
+                </a:graphic>
+              </wp:anchor>
+            </w:drawing>
+          </mc:Choice>
+          <mc:Fallback>
+            <w:pict>
+              <v:shape w14:anchorId="15739164" id="Text Box 11" o:spid="_x0000_s1032" type="#_x0000_t202" style="position:absolute;margin-left:-.35pt;margin-top:523.85pt;width:275.25pt;height:.05pt;z-index:251675648;visibility:visible;mso-wrap-style:square;mso-wrap-distance-left:9pt;mso-wrap-distance-top:0;mso-wrap-distance-right:9pt;mso-wrap-distance-bottom:0;mso-position-horizontal:absolute;mso-position-horizontal-relative:text;mso-position-vertical:absolute;mso-position-vertical-relative:text;v-text-anchor:top" o:gfxdata="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" stroked="f">
+                <v:textbox style="mso-fit-shape-to-text:t" inset="0,0,0,0">
+                  <w:txbxContent>
+                    <w:p>
+                      <w:pPr>
+                        <w:pStyle w:val="Caption"/>
+                        <w:rPr>
+                          <w:noProof/>
+                          <w:sz w:val="24"/>
+                        </w:rPr>
+                      </w:pPr>
+                      <w:r>
+                        <w:t xml:space="preserve">Abbildung </w:t>
+                      </w:r>
+                      <w:fldSimple w:instr=" SEQ Abbildung \* ARABIC ">
+                        <w:r>
+                          <w:rPr>
+                            <w:noProof/>
+                          </w:rPr>
+                          <w:t>6</w:t>
+                        </w:r>
+                      </w:fldSimple>
+                      <w:r>
+                        <w:rPr>
+                          <w:noProof/>
+                        </w:rPr>
+                        <w:t xml:space="preserve"> - Struktogramm Siebensegmentanzeige</w:t>
+                      </w:r>
+                    </w:p>
+                  </w:txbxContent>
+                </v:textbox>
+                <w10:wrap type="topAndBottom"/>
+              </v:shape>
+            </w:pict>
+          </mc:Fallback>
+        </mc:AlternateContent>
+      </w:r>
+      <w:r>
+        <w:rPr>
+          <w:noProof/>
+        </w:rPr>
+        <w:drawing>
+          <wp:anchor distT="0" distB="0" distL="114300" distR="114300" simplePos="0" relativeHeight="251673600" behindDoc="0" locked="0" layoutInCell="1" allowOverlap="1" wp14:anchorId="5D8B08AF" wp14:editId="0D8B46F0">
+            <wp:simplePos x="0" y="0"/>
+            <wp:positionH relativeFrom="column">
+              <wp:posOffset>-4445</wp:posOffset>
+            </wp:positionH>
+            <wp:positionV relativeFrom="paragraph">
+              <wp:posOffset>591820</wp:posOffset>
+            </wp:positionV>
+            <wp:extent cx="3495675" cy="6003925"/>
+            <wp:effectExtent l="0" t="0" r="9525" b="0"/>
+            <wp:wrapTopAndBottom/>
+            <wp:docPr id="10" name="Picture 10"/>
+            <wp:cNvGraphicFramePr>
+              <a:graphicFrameLocks xmlns:a="http://schemas.openxmlformats.org/drawingml/2006/main" noChangeAspect="1"/>
+            </wp:cNvGraphicFramePr>
+            <a:graphic xmlns:a="http://schemas.openxmlformats.org/drawingml/2006/main">
+              <a:graphicData uri="http://schemas.openxmlformats.org/drawingml/2006/picture">
+                <pic:pic xmlns:pic="http://schemas.openxmlformats.org/drawingml/2006/picture">
+                  <pic:nvPicPr>
+                    <pic:cNvPr id="0" name="Picture 1"/>
+                    <pic:cNvPicPr>
+                      <a:picLocks noChangeAspect="1" noChangeArrowheads="1"/>
+                    </pic:cNvPicPr>
+                  </pic:nvPicPr>
+                  <pic:blipFill>
+                    <a:blip r:embed="rId13">
+                      <a:extLst>
+                        <a:ext uri="{28A0092B-C50C-407E-A947-70E740481C1C}">
+                          <a14:useLocalDpi xmlns:a14="http://schemas.microsoft.com/office/drawing/2010/main" val="0"/>
+                        </a:ext>
+                      </a:extLst>
+                    </a:blip>
+                    <a:srcRect/>
+                    <a:stretch>
+                      <a:fillRect/>
+                    </a:stretch>
+                  </pic:blipFill>
+                  <pic:spPr bwMode="auto">
+                    <a:xfrm>
+                      <a:off x="0" y="0"/>
+                      <a:ext cx="3495675" cy="6003925"/>
+                    </a:xfrm>
+                    <a:prstGeom prst="rect">
+                      <a:avLst/>
+                    </a:prstGeom>
+                    <a:noFill/>
+                    <a:ln>
+                      <a:noFill/>
+                    </a:ln>
+                  </pic:spPr>
+                </pic:pic>
+              </a:graphicData>
+            </a:graphic>
+            <wp14:sizeRelH relativeFrom="margin">
+              <wp14:pctWidth>0</wp14:pctWidth>
+            </wp14:sizeRelH>
+            <wp14:sizeRelV relativeFrom="margin">
+              <wp14:pctHeight>0</wp14:pctHeight>
+            </wp14:sizeRelV>
+          </wp:anchor>
+        </w:drawing>
+      </w:r>
+      <w:r>
+        <w:t>Im Folgenden befindet sich das Struktogramm für die Darstellung der Temperatur- und Luftfeuchtigkeitswerte auf der Siebensegmentanzeige</w:t>
+      </w:r>
+      <w:r>
+        <w:t>.</w:t>
+      </w:r>
+    </w:p>
+    <w:p>
+      <w:pPr>
+        <w:spacing w:line="360" w:lineRule="auto"/>
+      </w:pPr>
+      <w:r>
+        <w:t xml:space="preserve">Die Werte werden in einer Schleife ausgelesen und dabei neu </w:t>
+      </w:r>
+      <w:r>
+        <w:t>in die Siebensegmentanzeige „geschrieben“.</w:t>
+      </w:r>
+      <w:r>
+        <w:t xml:space="preserve"> Damit die Eintragung als eine Zweistellige Zahl funktioniert, muss zuerst </w:t>
+      </w:r>
+      <w:r>
+        <w:t>der</w:t>
+      </w:r>
+      <w:r>
+        <w:t xml:space="preserve"> Temperaturwert durch </w:t>
+      </w:r>
+      <w:r>
+        <w:t xml:space="preserve">10 geteilt werden und der </w:t>
+      </w:r>
+      <w:proofErr w:type="gramStart"/>
+      <w:r>
+        <w:t>Einer</w:t>
+      </w:r>
+      <w:proofErr w:type="gramEnd"/>
+      <w:r>
+        <w:t xml:space="preserve"> wird in das Segment 0 geschrieben.</w:t>
+      </w:r>
+      <w:r>
+        <w:t xml:space="preserve"> Danach </w:t>
+      </w:r>
+      <w:r>
+        <w:lastRenderedPageBreak/>
+        <w:t xml:space="preserve">wird </w:t>
+      </w:r>
+      <w:proofErr w:type="gramStart"/>
+      <w:r>
+        <w:t>der Modulo</w:t>
+      </w:r>
+      <w:proofErr w:type="gramEnd"/>
+      <w:r>
+        <w:t xml:space="preserve"> des Temperaturwerts gebildet und damit das Segment 1 </w:t>
+      </w:r>
+      <w:r>
+        <w:t>beschrieben.</w:t>
+      </w:r>
+    </w:p>
+    <w:p>
+      <w:pPr>
+        <w:spacing w:line="360" w:lineRule="auto"/>
+      </w:pPr>
+      <w:r>
+        <w:t>Das Verfahren für die Anzeige der Luftfeuchtigkeit gleicht, nur wird hier Segment 2 und 3 beschrieben.</w:t>
+      </w:r>
+    </w:p>
+    <w:p>
+      <w:pPr>
+        <w:spacing w:line="360" w:lineRule="auto"/>
+      </w:pPr>
+    </w:p>
+    <w:p>
+      <w:pPr>
+        <w:spacing w:line="360" w:lineRule="auto"/>
+      </w:pPr>
+      <w:r>
+        <w:rPr>
+          <w:noProof/>
+        </w:rPr>
+        <w:drawing>
+          <wp:anchor distT="0" distB="0" distL="114300" distR="114300" simplePos="0" relativeHeight="251676672" behindDoc="0" locked="0" layoutInCell="1" allowOverlap="1" wp14:anchorId="4A5AB2F1" wp14:editId="4DAECB26">
+            <wp:simplePos x="0" y="0"/>
+            <wp:positionH relativeFrom="column">
+              <wp:posOffset>73660</wp:posOffset>
+            </wp:positionH>
+            <wp:positionV relativeFrom="paragraph">
+              <wp:posOffset>665480</wp:posOffset>
+            </wp:positionV>
+            <wp:extent cx="3251200" cy="4431030"/>
+            <wp:effectExtent l="0" t="0" r="6350" b="7620"/>
+            <wp:wrapTopAndBottom/>
+            <wp:docPr id="12" name="Picture 12"/>
+            <wp:cNvGraphicFramePr>
+              <a:graphicFrameLocks xmlns:a="http://schemas.openxmlformats.org/drawingml/2006/main" noChangeAspect="1"/>
+            </wp:cNvGraphicFramePr>
+            <a:graphic xmlns:a="http://schemas.openxmlformats.org/drawingml/2006/main">
+              <a:graphicData uri="http://schemas.openxmlformats.org/drawingml/2006/picture">
+                <pic:pic xmlns:pic="http://schemas.openxmlformats.org/drawingml/2006/picture">
+                  <pic:nvPicPr>
+                    <pic:cNvPr id="0" name="Picture 2"/>
+                    <pic:cNvPicPr>
+                      <a:picLocks noChangeAspect="1" noChangeArrowheads="1"/>
+                    </pic:cNvPicPr>
+                  </pic:nvPicPr>
+                  <pic:blipFill>
+                    <a:blip r:embed="rId14">
+                      <a:extLst>
+                        <a:ext uri="{28A0092B-C50C-407E-A947-70E740481C1C}">
+                          <a14:useLocalDpi xmlns:a14="http://schemas.microsoft.com/office/drawing/2010/main" val="0"/>
+                        </a:ext>
+                      </a:extLst>
+                    </a:blip>
+                    <a:srcRect/>
+                    <a:stretch>
+                      <a:fillRect/>
+                    </a:stretch>
+                  </pic:blipFill>
+                  <pic:spPr bwMode="auto">
+                    <a:xfrm>
+                      <a:off x="0" y="0"/>
+                      <a:ext cx="3251200" cy="4431030"/>
+                    </a:xfrm>
+                    <a:prstGeom prst="rect">
+                      <a:avLst/>
+                    </a:prstGeom>
+                    <a:noFill/>
+                    <a:ln>
+                      <a:noFill/>
+                    </a:ln>
+                  </pic:spPr>
+                </pic:pic>
+              </a:graphicData>
+            </a:graphic>
+            <wp14:sizeRelH relativeFrom="margin">
+              <wp14:pctWidth>0</wp14:pctWidth>
+            </wp14:sizeRelH>
+            <wp14:sizeRelV relativeFrom="margin">
+              <wp14:pctHeight>0</wp14:pctHeight>
+            </wp14:sizeRelV>
+          </wp:anchor>
+        </w:drawing>
+      </w:r>
+      <w:r>
+        <w:rPr>
+          <w:noProof/>
+        </w:rPr>
+        <mc:AlternateContent>
+          <mc:Choice Requires="wps">
+            <w:drawing>
+              <wp:anchor distT="0" distB="0" distL="114300" distR="114300" simplePos="0" relativeHeight="251678720" behindDoc="0" locked="0" layoutInCell="1" allowOverlap="1" wp14:anchorId="5F5BF06F" wp14:editId="06D3887D">
+                <wp:simplePos x="0" y="0"/>
+                <wp:positionH relativeFrom="column">
+                  <wp:posOffset>71755</wp:posOffset>
+                </wp:positionH>
+                <wp:positionV relativeFrom="paragraph">
+                  <wp:posOffset>5899150</wp:posOffset>
+                </wp:positionV>
+                <wp:extent cx="3800475" cy="635"/>
+                <wp:effectExtent l="0" t="0" r="0" b="0"/>
+                <wp:wrapTopAndBottom/>
+                <wp:docPr id="13" name="Text Box 13"/>
+                <wp:cNvGraphicFramePr/>
+                <a:graphic xmlns:a="http://schemas.openxmlformats.org/drawingml/2006/main">
+                  <a:graphicData uri="http://schemas.microsoft.com/office/word/2010/wordprocessingShape">
+                    <wps:wsp>
+                      <wps:cNvSpPr txBox="1"/>
+                      <wps:spPr>
+                        <a:xfrm>
+                          <a:off x="0" y="0"/>
+                          <a:ext cx="3800475" cy="635"/>
+                        </a:xfrm>
+                        <a:prstGeom prst="rect">
+                          <a:avLst/>
+                        </a:prstGeom>
+                        <a:solidFill>
+                          <a:prstClr val="white"/>
+                        </a:solidFill>
+                        <a:ln>
+                          <a:noFill/>
+                        </a:ln>
+                      </wps:spPr>
+                      <wps:txbx>
+                        <w:txbxContent>
+                          <w:p>
+                            <w:pPr>
+                              <w:pStyle w:val="Caption"/>
+                              <w:rPr>
+                                <w:noProof/>
+                                <w:sz w:val="24"/>
+                              </w:rPr>
+                            </w:pPr>
+                            <w:r>
+                              <w:t xml:space="preserve">Abbildung </w:t>
+                            </w:r>
+                            <w:fldSimple w:instr=" SEQ Abbildung \* ARABIC ">
+                              <w:r>
+                                <w:rPr>
+                                  <w:noProof/>
+                                </w:rPr>
+                                <w:t>7</w:t>
+                              </w:r>
+                            </w:fldSimple>
+                            <w:r>
+                              <w:rPr>
+                                <w:noProof/>
+                              </w:rPr>
+                              <w:t xml:space="preserve"> - Struktogramm LCD-Display</w:t>
+                            </w:r>
+                          </w:p>
+                        </w:txbxContent>
+                      </wps:txbx>
+                      <wps:bodyPr rot="0" spcFirstLastPara="0" vertOverflow="overflow" horzOverflow="overflow" vert="horz" wrap="square" lIns="0" tIns="0" rIns="0" bIns="0" numCol="1" spcCol="0" rtlCol="0" fromWordArt="0" anchor="t" anchorCtr="0" forceAA="0" compatLnSpc="1">
+                        <a:prstTxWarp prst="textNoShape">
+                          <a:avLst/>
+                        </a:prstTxWarp>
+                        <a:spAutoFit/>
+                      </wps:bodyPr>
+                    </wps:wsp>
+                  </a:graphicData>
+                </a:graphic>
+              </wp:anchor>
+            </w:drawing>
+          </mc:Choice>
+          <mc:Fallback>
+            <w:pict>
+              <v:shape w14:anchorId="5F5BF06F" id="Text Box 13" o:spid="_x0000_s1033" type="#_x0000_t202" style="position:absolute;margin-left:5.65pt;margin-top:464.5pt;width:299.25pt;height:.05pt;z-index:251678720;visibility:visible;mso-wrap-style:square;mso-wrap-distance-left:9pt;mso-wrap-distance-top:0;mso-wrap-distance-right:9pt;mso-wrap-distance-bottom:0;mso-position-horizontal:absolute;mso-position-horizontal-relative:text;mso-position-vertical:absolute;mso-position-vertical-relative:text;v-text-anchor:top" o:gfxdata="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" stroked="f">
+                <v:textbox style="mso-fit-shape-to-text:t" inset="0,0,0,0">
+                  <w:txbxContent>
+                    <w:p>
+                      <w:pPr>
+                        <w:pStyle w:val="Caption"/>
+                        <w:rPr>
+                          <w:noProof/>
+                          <w:sz w:val="24"/>
+                        </w:rPr>
+                      </w:pPr>
+                      <w:r>
+                        <w:t xml:space="preserve">Abbildung </w:t>
+                      </w:r>
+                      <w:fldSimple w:instr=" SEQ Abbildung \* ARABIC ">
+                        <w:r>
+                          <w:rPr>
+                            <w:noProof/>
+                          </w:rPr>
+                          <w:t>7</w:t>
+                        </w:r>
+                      </w:fldSimple>
+                      <w:r>
+                        <w:rPr>
+                          <w:noProof/>
+                        </w:rPr>
+                        <w:t xml:space="preserve"> - Struktogramm LCD-Display</w:t>
+                      </w:r>
+                    </w:p>
+                  </w:txbxContent>
+                </v:textbox>
+                <w10:wrap type="topAndBottom"/>
+              </v:shape>
+            </w:pict>
+          </mc:Fallback>
+        </mc:AlternateContent>
+      </w:r>
+      <w:r>
+        <w:t>Im Folgenden befindet sich das Struktogramm für die Darstellung der Temperatur- und Feuchtigkeits</w:t>
+      </w:r>
+      <w:r>
+        <w:t>werte auf dem LCD</w:t>
+      </w:r>
+      <w:r>
+        <w:t xml:space="preserve"> – </w:t>
+      </w:r>
+      <w:r>
+        <w:t>Display.</w:t>
+      </w:r>
+    </w:p>
+    <w:p>
+      <w:pPr>
+        <w:spacing w:line="360" w:lineRule="auto"/>
+      </w:pPr>
+    </w:p>
+    <w:p>
+      <w:pPr>
+        <w:spacing w:line="360" w:lineRule="auto"/>
+      </w:pPr>
+      <w:r>
+        <w:t>Es</w:t>
+      </w:r>
+      <w:r>
+        <w:t xml:space="preserve"> werden </w:t>
+      </w:r>
+      <w:proofErr w:type="gramStart"/>
+      <w:r>
+        <w:t>20 Mal</w:t>
+      </w:r>
+      <w:proofErr w:type="gramEnd"/>
+      <w:r>
+        <w:t xml:space="preserve"> neue Werte auf der LCD-Anzeige angezeigt.</w:t>
+      </w:r>
+      <w:r>
+        <w:t xml:space="preserve"> Nach dem Ende der Schleife wird die LCD-Anzeige „bereinigt“ und am Anfang der Schleife mit neuen Werten beschrieben.</w:t>
+      </w:r>
+      <w:r>
+        <w:t xml:space="preserve"> </w:t>
+      </w:r>
       <w:r>
         <w:br w:type="page"/>
       </w:r>
@@ -2484,7 +2873,7 @@
         <w:pStyle w:val="Heading1"/>
         <w:spacing w:line="360" w:lineRule="auto"/>
       </w:pPr>
-      <w:bookmarkStart w:id="5" w:name="_Toc121502443"/>
+      <w:bookmarkStart w:id="5" w:name="_Toc121509448"/>
       <w:r>
         <w:lastRenderedPageBreak/>
         <w:t>Inbetriebnahmeprotokoll</w:t>
@@ -2518,7 +2907,7 @@
         <w:pStyle w:val="Heading1"/>
         <w:spacing w:line="360" w:lineRule="auto"/>
       </w:pPr>
-      <w:bookmarkStart w:id="6" w:name="_Toc121502444"/>
+      <w:bookmarkStart w:id="6" w:name="_Toc121509449"/>
       <w:r>
         <w:lastRenderedPageBreak/>
         <w:t>Anlagen</w:t>
@@ -2580,10 +2969,10 @@
       </w:r>
     </w:p>
     <w:sectPr>
-      <w:headerReference w:type="default" r:id="rId13"/>
-      <w:footerReference w:type="default" r:id="rId14"/>
-      <w:headerReference w:type="first" r:id="rId15"/>
-      <w:footerReference w:type="first" r:id="rId16"/>
+      <w:headerReference w:type="default" r:id="rId15"/>
+      <w:footerReference w:type="default" r:id="rId16"/>
+      <w:headerReference w:type="first" r:id="rId17"/>
+      <w:footerReference w:type="first" r:id="rId18"/>
       <w:pgSz w:w="11906" w:h="16838"/>
       <w:pgMar w:top="1417" w:right="1417" w:bottom="1134" w:left="1417" w:header="708" w:footer="708" w:gutter="0"/>
       <w:pgNumType w:start="0"/>
@@ -3033,6 +3422,7 @@
     <w:lsdException w:name="HTML Sample" w:semiHidden="1" w:unhideWhenUsed="1"/>
     <w:lsdException w:name="HTML Typewriter" w:semiHidden="1" w:unhideWhenUsed="1"/>
     <w:lsdException w:name="HTML Variable" w:semiHidden="1" w:unhideWhenUsed="1"/>
+    <w:lsdException w:name="Normal Table" w:semiHidden="1" w:unhideWhenUsed="1"/>
     <w:lsdException w:name="annotation subject" w:semiHidden="1" w:unhideWhenUsed="1"/>
     <w:lsdException w:name="No List" w:semiHidden="1" w:unhideWhenUsed="1"/>
     <w:lsdException w:name="Outline List 1" w:semiHidden="1" w:unhideWhenUsed="1"/>
@@ -3079,8 +3469,10 @@
     <w:lsdException w:name="Table Subtle 2" w:semiHidden="1" w:unhideWhenUsed="1"/>
     <w:lsdException w:name="Table Web 1" w:semiHidden="1" w:unhideWhenUsed="1"/>
     <w:lsdException w:name="Table Web 2" w:semiHidden="1" w:unhideWhenUsed="1"/>
+    <w:lsdException w:name="Table Web 3" w:semiHidden="1" w:unhideWhenUsed="1"/>
     <w:lsdException w:name="Balloon Text" w:semiHidden="1" w:unhideWhenUsed="1"/>
     <w:lsdException w:name="Table Grid" w:uiPriority="39"/>
+    <w:lsdException w:name="Table Theme" w:semiHidden="1" w:unhideWhenUsed="1"/>
     <w:lsdException w:name="Placeholder Text" w:semiHidden="1"/>
     <w:lsdException w:name="No Spacing" w:uiPriority="1" w:qFormat="1"/>
     <w:lsdException w:name="Light Shading" w:uiPriority="60"/>

</xml_diff>

<commit_message>
Blockschaltplantext hinzugefügt und Namen auf Deckblatt korrigiert
</commit_message>
<xml_diff>
--- a/Max_06122022/Doku.docx
+++ b/Max_06122022/Doku.docx
@@ -147,7 +147,25 @@
                                     <w:sz w:val="24"/>
                                     <w:szCs w:val="24"/>
                                   </w:rPr>
-                                  <w:t>Kuehnel, Daniel; Ullmann, Max</w:t>
+                                  <w:t>K</w:t>
+                                </w:r>
+                                <w:r>
+                                  <w:rPr>
+                                    <w:caps/>
+                                    <w:color w:val="5B9BD5" w:themeColor="accent5"/>
+                                    <w:sz w:val="24"/>
+                                    <w:szCs w:val="24"/>
+                                  </w:rPr>
+                                  <w:t>Ü</w:t>
+                                </w:r>
+                                <w:r>
+                                  <w:rPr>
+                                    <w:caps/>
+                                    <w:color w:val="5B9BD5" w:themeColor="accent5"/>
+                                    <w:sz w:val="24"/>
+                                    <w:szCs w:val="24"/>
+                                  </w:rPr>
+                                  <w:t>hnel, Daniel; Ullmann, Max</w:t>
                                 </w:r>
                                 <w:sdt>
                                   <w:sdtPr>
@@ -270,7 +288,25 @@
                               <w:sz w:val="24"/>
                               <w:szCs w:val="24"/>
                             </w:rPr>
-                            <w:t>Kuehnel, Daniel; Ullmann, Max</w:t>
+                            <w:t>K</w:t>
+                          </w:r>
+                          <w:r>
+                            <w:rPr>
+                              <w:caps/>
+                              <w:color w:val="5B9BD5" w:themeColor="accent5"/>
+                              <w:sz w:val="24"/>
+                              <w:szCs w:val="24"/>
+                            </w:rPr>
+                            <w:t>Ü</w:t>
+                          </w:r>
+                          <w:r>
+                            <w:rPr>
+                              <w:caps/>
+                              <w:color w:val="5B9BD5" w:themeColor="accent5"/>
+                              <w:sz w:val="24"/>
+                              <w:szCs w:val="24"/>
+                            </w:rPr>
+                            <w:t>hnel, Daniel; Ullmann, Max</w:t>
                           </w:r>
                           <w:sdt>
                             <w:sdtPr>
@@ -564,7 +600,7 @@
           <w:r>
             <w:fldChar w:fldCharType="separate"/>
           </w:r>
-          <w:hyperlink w:anchor="_Toc121509443" w:history="1">
+          <w:hyperlink w:anchor="_Toc121510236" w:history="1">
             <w:r>
               <w:rPr>
                 <w:rStyle w:val="Hyperlink"/>
@@ -591,7 +627,7 @@
                 <w:noProof/>
                 <w:webHidden/>
               </w:rPr>
-              <w:instrText xml:space="preserve"> PAGEREF _Toc121509443 \h </w:instrText>
+              <w:instrText xml:space="preserve"> PAGEREF _Toc121510236 \h </w:instrText>
             </w:r>
             <w:r>
               <w:rPr>
@@ -636,7 +672,7 @@
               <w:lang w:eastAsia="zh-CN"/>
             </w:rPr>
           </w:pPr>
-          <w:hyperlink w:anchor="_Toc121509444" w:history="1">
+          <w:hyperlink w:anchor="_Toc121510237" w:history="1">
             <w:r>
               <w:rPr>
                 <w:rStyle w:val="Hyperlink"/>
@@ -663,7 +699,7 @@
                 <w:noProof/>
                 <w:webHidden/>
               </w:rPr>
-              <w:instrText xml:space="preserve"> PAGEREF _Toc121509444 \h </w:instrText>
+              <w:instrText xml:space="preserve"> PAGEREF _Toc121510237 \h </w:instrText>
             </w:r>
             <w:r>
               <w:rPr>
@@ -708,7 +744,7 @@
               <w:lang w:eastAsia="zh-CN"/>
             </w:rPr>
           </w:pPr>
-          <w:hyperlink w:anchor="_Toc121509445" w:history="1">
+          <w:hyperlink w:anchor="_Toc121510238" w:history="1">
             <w:r>
               <w:rPr>
                 <w:rStyle w:val="Hyperlink"/>
@@ -743,7 +779,7 @@
                 <w:noProof/>
                 <w:webHidden/>
               </w:rPr>
-              <w:instrText xml:space="preserve"> PAGEREF _Toc121509445 \h </w:instrText>
+              <w:instrText xml:space="preserve"> PAGEREF _Toc121510238 \h </w:instrText>
             </w:r>
             <w:r>
               <w:rPr>
@@ -788,7 +824,7 @@
               <w:lang w:eastAsia="zh-CN"/>
             </w:rPr>
           </w:pPr>
-          <w:hyperlink w:anchor="_Toc121509446" w:history="1">
+          <w:hyperlink w:anchor="_Toc121510239" w:history="1">
             <w:r>
               <w:rPr>
                 <w:rStyle w:val="Hyperlink"/>
@@ -823,7 +859,7 @@
                 <w:noProof/>
                 <w:webHidden/>
               </w:rPr>
-              <w:instrText xml:space="preserve"> PAGEREF _Toc121509446 \h </w:instrText>
+              <w:instrText xml:space="preserve"> PAGEREF _Toc121510239 \h </w:instrText>
             </w:r>
             <w:r>
               <w:rPr>
@@ -868,13 +904,13 @@
               <w:lang w:eastAsia="zh-CN"/>
             </w:rPr>
           </w:pPr>
-          <w:hyperlink w:anchor="_Toc121509447" w:history="1">
+          <w:hyperlink w:anchor="_Toc121510240" w:history="1">
             <w:r>
               <w:rPr>
                 <w:rStyle w:val="Hyperlink"/>
                 <w:noProof/>
               </w:rPr>
-              <w:t>BlockschaltplanStruktogramme</w:t>
+              <w:t>Blockschaltplan</w:t>
             </w:r>
             <w:r>
               <w:rPr>
@@ -895,7 +931,7 @@
                 <w:noProof/>
                 <w:webHidden/>
               </w:rPr>
-              <w:instrText xml:space="preserve"> PAGEREF _Toc121509447 \h </w:instrText>
+              <w:instrText xml:space="preserve"> PAGEREF _Toc121510240 \h </w:instrText>
             </w:r>
             <w:r>
               <w:rPr>
@@ -940,7 +976,7 @@
               <w:lang w:eastAsia="zh-CN"/>
             </w:rPr>
           </w:pPr>
-          <w:hyperlink w:anchor="_Toc121509448" w:history="1">
+          <w:hyperlink w:anchor="_Toc121510241" w:history="1">
             <w:r>
               <w:rPr>
                 <w:rStyle w:val="Hyperlink"/>
@@ -967,7 +1003,7 @@
                 <w:noProof/>
                 <w:webHidden/>
               </w:rPr>
-              <w:instrText xml:space="preserve"> PAGEREF _Toc121509448 \h </w:instrText>
+              <w:instrText xml:space="preserve"> PAGEREF _Toc121510241 \h </w:instrText>
             </w:r>
             <w:r>
               <w:rPr>
@@ -1012,7 +1048,7 @@
               <w:lang w:eastAsia="zh-CN"/>
             </w:rPr>
           </w:pPr>
-          <w:hyperlink w:anchor="_Toc121509449" w:history="1">
+          <w:hyperlink w:anchor="_Toc121510242" w:history="1">
             <w:r>
               <w:rPr>
                 <w:rStyle w:val="Hyperlink"/>
@@ -1039,7 +1075,7 @@
                 <w:noProof/>
                 <w:webHidden/>
               </w:rPr>
-              <w:instrText xml:space="preserve"> PAGEREF _Toc121509449 \h </w:instrText>
+              <w:instrText xml:space="preserve"> PAGEREF _Toc121510242 \h </w:instrText>
             </w:r>
             <w:r>
               <w:rPr>
@@ -1105,7 +1141,7 @@
         <w:pStyle w:val="Heading1"/>
         <w:spacing w:line="360" w:lineRule="auto"/>
       </w:pPr>
-      <w:bookmarkStart w:id="0" w:name="_Toc121509443"/>
+      <w:bookmarkStart w:id="0" w:name="_Toc121510236"/>
       <w:r>
         <w:lastRenderedPageBreak/>
         <w:t>Einleitung</w:t>
@@ -1122,15 +1158,7 @@
         <w:spacing w:line="360" w:lineRule="auto"/>
       </w:pPr>
       <w:r>
-        <w:t xml:space="preserve">Für den Auftraggeber Floristik GmbH auf der </w:t>
-      </w:r>
-      <w:proofErr w:type="spellStart"/>
-      <w:r>
-        <w:t>Kaditzer</w:t>
-      </w:r>
-      <w:proofErr w:type="spellEnd"/>
-      <w:r>
-        <w:t xml:space="preserve"> Straße 4 </w:t>
+        <w:t xml:space="preserve">Für den Auftraggeber Floristik GmbH auf der Kaditzer Straße 4 </w:t>
       </w:r>
       <w:r>
         <w:t>–</w:t>
@@ -1165,7 +1193,7 @@
         <w:pStyle w:val="Heading1"/>
         <w:spacing w:line="360" w:lineRule="auto"/>
       </w:pPr>
-      <w:bookmarkStart w:id="1" w:name="_Toc121509444"/>
+      <w:bookmarkStart w:id="1" w:name="_Toc121510237"/>
       <w:r>
         <w:lastRenderedPageBreak/>
         <w:t>Übersicht Sensoren</w:t>
@@ -1422,7 +1450,7 @@
         <w:spacing w:line="360" w:lineRule="auto"/>
         <w:ind w:firstLine="708"/>
       </w:pPr>
-      <w:bookmarkStart w:id="2" w:name="_Toc121509445"/>
+      <w:bookmarkStart w:id="2" w:name="_Toc121510238"/>
       <w:r>
         <w:rPr>
           <w:b/>
@@ -1504,14 +1532,27 @@
       <w:r>
         <w:t xml:space="preserve">Abbildung </w:t>
       </w:r>
-      <w:fldSimple w:instr=" SEQ Abbildung \* ARABIC ">
-        <w:r>
-          <w:rPr>
-            <w:noProof/>
-          </w:rPr>
-          <w:t>1</w:t>
-        </w:r>
-      </w:fldSimple>
+      <w:r>
+        <w:fldChar w:fldCharType="begin"/>
+      </w:r>
+      <w:r>
+        <w:instrText xml:space="preserve"> SEQ Abbildung \* ARABIC </w:instrText>
+      </w:r>
+      <w:r>
+        <w:fldChar w:fldCharType="separate"/>
+      </w:r>
+      <w:r>
+        <w:rPr>
+          <w:noProof/>
+        </w:rPr>
+        <w:t>1</w:t>
+      </w:r>
+      <w:r>
+        <w:rPr>
+          <w:noProof/>
+        </w:rPr>
+        <w:fldChar w:fldCharType="end"/>
+      </w:r>
       <w:r>
         <w:rPr>
           <w:noProof/>
@@ -1542,7 +1583,7 @@
           <w:noProof/>
         </w:rPr>
       </w:pPr>
-      <w:bookmarkStart w:id="3" w:name="_Toc121509446"/>
+      <w:bookmarkStart w:id="3" w:name="_Toc121510239"/>
       <w:r>
         <w:rPr>
           <w:b/>
@@ -1621,14 +1662,27 @@
                             <w:r>
                               <w:t xml:space="preserve">Abbildung </w:t>
                             </w:r>
-                            <w:fldSimple w:instr=" SEQ Abbildung \* ARABIC ">
-                              <w:r>
-                                <w:rPr>
-                                  <w:noProof/>
-                                </w:rPr>
-                                <w:t>2</w:t>
-                              </w:r>
-                            </w:fldSimple>
+                            <w:r>
+                              <w:fldChar w:fldCharType="begin"/>
+                            </w:r>
+                            <w:r>
+                              <w:instrText xml:space="preserve"> SEQ Abbildung \* ARABIC </w:instrText>
+                            </w:r>
+                            <w:r>
+                              <w:fldChar w:fldCharType="separate"/>
+                            </w:r>
+                            <w:r>
+                              <w:rPr>
+                                <w:noProof/>
+                              </w:rPr>
+                              <w:t>2</w:t>
+                            </w:r>
+                            <w:r>
+                              <w:rPr>
+                                <w:noProof/>
+                              </w:rPr>
+                              <w:fldChar w:fldCharType="end"/>
+                            </w:r>
                             <w:r>
                               <w:rPr>
                                 <w:noProof/>
@@ -1820,14 +1874,27 @@
                             <w:r>
                               <w:t xml:space="preserve">Abbildung </w:t>
                             </w:r>
-                            <w:fldSimple w:instr=" SEQ Abbildung \* ARABIC ">
-                              <w:r>
-                                <w:rPr>
-                                  <w:noProof/>
-                                </w:rPr>
-                                <w:t>3</w:t>
-                              </w:r>
-                            </w:fldSimple>
+                            <w:r>
+                              <w:fldChar w:fldCharType="begin"/>
+                            </w:r>
+                            <w:r>
+                              <w:instrText xml:space="preserve"> SEQ Abbildung \* ARABIC </w:instrText>
+                            </w:r>
+                            <w:r>
+                              <w:fldChar w:fldCharType="separate"/>
+                            </w:r>
+                            <w:r>
+                              <w:rPr>
+                                <w:noProof/>
+                              </w:rPr>
+                              <w:t>3</w:t>
+                            </w:r>
+                            <w:r>
+                              <w:rPr>
+                                <w:noProof/>
+                              </w:rPr>
+                              <w:fldChar w:fldCharType="end"/>
+                            </w:r>
                             <w:r>
                               <w:rPr>
                                 <w:noProof/>
@@ -2019,14 +2086,27 @@
                             <w:r>
                               <w:t xml:space="preserve">Abbildung </w:t>
                             </w:r>
-                            <w:fldSimple w:instr=" SEQ Abbildung \* ARABIC ">
-                              <w:r>
-                                <w:rPr>
-                                  <w:noProof/>
-                                </w:rPr>
-                                <w:t>4</w:t>
-                              </w:r>
-                            </w:fldSimple>
+                            <w:r>
+                              <w:fldChar w:fldCharType="begin"/>
+                            </w:r>
+                            <w:r>
+                              <w:instrText xml:space="preserve"> SEQ Abbildung \* ARABIC </w:instrText>
+                            </w:r>
+                            <w:r>
+                              <w:fldChar w:fldCharType="separate"/>
+                            </w:r>
+                            <w:r>
+                              <w:rPr>
+                                <w:noProof/>
+                              </w:rPr>
+                              <w:t>4</w:t>
+                            </w:r>
+                            <w:r>
+                              <w:rPr>
+                                <w:noProof/>
+                              </w:rPr>
+                              <w:fldChar w:fldCharType="end"/>
+                            </w:r>
                             <w:r>
                               <w:rPr>
                                 <w:noProof/>
@@ -2166,30 +2246,26 @@
     </w:p>
     <w:p>
       <w:pPr>
-        <w:spacing w:line="360" w:lineRule="auto"/>
-      </w:pPr>
-    </w:p>
-    <w:p>
-      <w:pPr>
         <w:pStyle w:val="Heading1"/>
         <w:spacing w:line="360" w:lineRule="auto"/>
       </w:pPr>
-      <w:bookmarkStart w:id="4" w:name="_Toc121509447"/>
+      <w:bookmarkStart w:id="4" w:name="_Toc121510240"/>
       <w:r>
         <w:rPr>
           <w:noProof/>
         </w:rPr>
+        <w:lastRenderedPageBreak/>
         <w:drawing>
-          <wp:anchor distT="0" distB="0" distL="114300" distR="114300" simplePos="0" relativeHeight="251664384" behindDoc="0" locked="0" layoutInCell="1" allowOverlap="1" wp14:anchorId="6AFA7B9C" wp14:editId="37D30A9B">
+          <wp:anchor distT="0" distB="0" distL="114300" distR="114300" simplePos="0" relativeHeight="251664384" behindDoc="0" locked="0" layoutInCell="1" allowOverlap="1" wp14:anchorId="6AFA7B9C" wp14:editId="567A727C">
             <wp:simplePos x="0" y="0"/>
             <wp:positionH relativeFrom="margin">
               <wp:posOffset>7620</wp:posOffset>
             </wp:positionH>
             <wp:positionV relativeFrom="paragraph">
-              <wp:posOffset>645795</wp:posOffset>
+              <wp:posOffset>1602105</wp:posOffset>
             </wp:positionV>
             <wp:extent cx="5753100" cy="2828925"/>
-            <wp:effectExtent l="0" t="0" r="0" b="9525"/>
+            <wp:effectExtent l="0" t="0" r="0" b="0"/>
             <wp:wrapTopAndBottom/>
             <wp:docPr id="5" name="Grafik 5"/>
             <wp:cNvGraphicFramePr>
@@ -2233,6 +2309,9 @@
                 </pic:pic>
               </a:graphicData>
             </a:graphic>
+            <wp14:sizeRelV relativeFrom="margin">
+              <wp14:pctHeight>0</wp14:pctHeight>
+            </wp14:sizeRelV>
           </wp:anchor>
         </w:drawing>
       </w:r>
@@ -2243,13 +2322,13 @@
         <mc:AlternateContent>
           <mc:Choice Requires="wps">
             <w:drawing>
-              <wp:anchor distT="0" distB="0" distL="114300" distR="114300" simplePos="0" relativeHeight="251672576" behindDoc="0" locked="0" layoutInCell="1" allowOverlap="1" wp14:anchorId="5A890E10" wp14:editId="283DC9A5">
+              <wp:anchor distT="0" distB="0" distL="114300" distR="114300" simplePos="0" relativeHeight="251672576" behindDoc="0" locked="0" layoutInCell="1" allowOverlap="1" wp14:anchorId="5A890E10" wp14:editId="1A6F01C2">
                 <wp:simplePos x="0" y="0"/>
                 <wp:positionH relativeFrom="column">
                   <wp:posOffset>7620</wp:posOffset>
                 </wp:positionH>
                 <wp:positionV relativeFrom="paragraph">
-                  <wp:posOffset>3472180</wp:posOffset>
+                  <wp:posOffset>4428913</wp:posOffset>
                 </wp:positionV>
                 <wp:extent cx="5753100" cy="635"/>
                 <wp:effectExtent l="0" t="0" r="0" b="0"/>
@@ -2287,14 +2366,27 @@
                             <w:r>
                               <w:t xml:space="preserve">Abbildung </w:t>
                             </w:r>
-                            <w:fldSimple w:instr=" SEQ Abbildung \* ARABIC ">
-                              <w:r>
-                                <w:rPr>
-                                  <w:noProof/>
-                                </w:rPr>
-                                <w:t>5</w:t>
-                              </w:r>
-                            </w:fldSimple>
+                            <w:r>
+                              <w:fldChar w:fldCharType="begin"/>
+                            </w:r>
+                            <w:r>
+                              <w:instrText xml:space="preserve"> SEQ Abbildung \* ARABIC </w:instrText>
+                            </w:r>
+                            <w:r>
+                              <w:fldChar w:fldCharType="separate"/>
+                            </w:r>
+                            <w:r>
+                              <w:rPr>
+                                <w:noProof/>
+                              </w:rPr>
+                              <w:t>5</w:t>
+                            </w:r>
+                            <w:r>
+                              <w:rPr>
+                                <w:noProof/>
+                              </w:rPr>
+                              <w:fldChar w:fldCharType="end"/>
+                            </w:r>
                             <w:r>
                               <w:rPr>
                                 <w:noProof/>
@@ -2318,7 +2410,7 @@
           </mc:Choice>
           <mc:Fallback>
             <w:pict>
-              <v:shape w14:anchorId="5A890E10" id="Textfeld 9" o:spid="_x0000_s1031" type="#_x0000_t202" style="position:absolute;margin-left:.6pt;margin-top:273.4pt;width:453pt;height:.05pt;z-index:251672576;visibility:visible;mso-wrap-style:square;mso-wrap-distance-left:9pt;mso-wrap-distance-top:0;mso-wrap-distance-right:9pt;mso-wrap-distance-bottom:0;mso-position-horizontal:absolute;mso-position-horizontal-relative:text;mso-position-vertical:absolute;mso-position-vertical-relative:text;v-text-anchor:top" o:gfxdata="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" stroked="f">
+              <v:shape w14:anchorId="5A890E10" id="Textfeld 9" o:spid="_x0000_s1031" type="#_x0000_t202" style="position:absolute;margin-left:.6pt;margin-top:348.75pt;width:453pt;height:.05pt;z-index:251672576;visibility:visible;mso-wrap-style:square;mso-wrap-distance-left:9pt;mso-wrap-distance-top:0;mso-wrap-distance-right:9pt;mso-wrap-distance-bottom:0;mso-position-horizontal:absolute;mso-position-horizontal-relative:text;mso-position-vertical:absolute;mso-position-vertical-relative:text;v-text-anchor:top" o:gfxdata="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" stroked="f">
                 <v:textbox style="mso-fit-shape-to-text:t" inset="0,0,0,0">
                   <w:txbxContent>
                     <w:p>
@@ -2331,14 +2423,27 @@
                       <w:r>
                         <w:t xml:space="preserve">Abbildung </w:t>
                       </w:r>
-                      <w:fldSimple w:instr=" SEQ Abbildung \* ARABIC ">
-                        <w:r>
-                          <w:rPr>
-                            <w:noProof/>
-                          </w:rPr>
-                          <w:t>5</w:t>
-                        </w:r>
-                      </w:fldSimple>
+                      <w:r>
+                        <w:fldChar w:fldCharType="begin"/>
+                      </w:r>
+                      <w:r>
+                        <w:instrText xml:space="preserve"> SEQ Abbildung \* ARABIC </w:instrText>
+                      </w:r>
+                      <w:r>
+                        <w:fldChar w:fldCharType="separate"/>
+                      </w:r>
+                      <w:r>
+                        <w:rPr>
+                          <w:noProof/>
+                        </w:rPr>
+                        <w:t>5</w:t>
+                      </w:r>
+                      <w:r>
+                        <w:rPr>
+                          <w:noProof/>
+                        </w:rPr>
+                        <w:fldChar w:fldCharType="end"/>
+                      </w:r>
                       <w:r>
                         <w:rPr>
                           <w:noProof/>
@@ -2357,6 +2462,40 @@
       <w:r>
         <w:t>Blockschaltplan</w:t>
       </w:r>
+      <w:bookmarkEnd w:id="4"/>
+    </w:p>
+    <w:p>
+      <w:pPr>
+        <w:spacing w:line="360" w:lineRule="auto"/>
+      </w:pPr>
+    </w:p>
+    <w:p>
+      <w:pPr>
+        <w:spacing w:line="360" w:lineRule="auto"/>
+      </w:pPr>
+      <w:r>
+        <w:t>Der Blockschaltplan zeigt die</w:t>
+      </w:r>
+      <w:r>
+        <w:t xml:space="preserve"> Wirkungen</w:t>
+      </w:r>
+      <w:r>
+        <w:t xml:space="preserve"> der</w:t>
+      </w:r>
+      <w:r>
+        <w:t xml:space="preserve"> Bauteile</w:t>
+      </w:r>
+      <w:r>
+        <w:t xml:space="preserve"> untereinander von</w:t>
+      </w:r>
+      <w:r>
+        <w:t xml:space="preserve"> der Gewächshaussteuerung.</w:t>
+      </w:r>
+    </w:p>
+    <w:p>
+      <w:pPr>
+        <w:spacing w:line="360" w:lineRule="auto"/>
+      </w:pPr>
       <w:r>
         <w:br w:type="page"/>
       </w:r>
@@ -2364,7 +2503,6 @@
         <w:lastRenderedPageBreak/>
         <w:t>Struktogramme</w:t>
       </w:r>
-      <w:bookmarkEnd w:id="4"/>
     </w:p>
     <w:p>
       <w:pPr>
@@ -2427,14 +2565,27 @@
                             <w:r>
                               <w:t xml:space="preserve">Abbildung </w:t>
                             </w:r>
-                            <w:fldSimple w:instr=" SEQ Abbildung \* ARABIC ">
-                              <w:r>
-                                <w:rPr>
-                                  <w:noProof/>
-                                </w:rPr>
-                                <w:t>6</w:t>
-                              </w:r>
-                            </w:fldSimple>
+                            <w:r>
+                              <w:fldChar w:fldCharType="begin"/>
+                            </w:r>
+                            <w:r>
+                              <w:instrText xml:space="preserve"> SEQ Abbildung \* ARABIC </w:instrText>
+                            </w:r>
+                            <w:r>
+                              <w:fldChar w:fldCharType="separate"/>
+                            </w:r>
+                            <w:r>
+                              <w:rPr>
+                                <w:noProof/>
+                              </w:rPr>
+                              <w:t>6</w:t>
+                            </w:r>
+                            <w:r>
+                              <w:rPr>
+                                <w:noProof/>
+                              </w:rPr>
+                              <w:fldChar w:fldCharType="end"/>
+                            </w:r>
                             <w:r>
                               <w:rPr>
                                 <w:noProof/>
@@ -2589,30 +2740,14 @@
         <w:t xml:space="preserve"> Temperaturwert durch </w:t>
       </w:r>
       <w:r>
-        <w:t xml:space="preserve">10 geteilt werden und der </w:t>
-      </w:r>
-      <w:proofErr w:type="gramStart"/>
-      <w:r>
-        <w:t>Einer</w:t>
-      </w:r>
-      <w:proofErr w:type="gramEnd"/>
-      <w:r>
-        <w:t xml:space="preserve"> wird in das Segment 0 geschrieben.</w:t>
+        <w:t>10 geteilt werden und der Einer wird in das Segment 0 geschrieben.</w:t>
       </w:r>
       <w:r>
         <w:t xml:space="preserve"> Danach </w:t>
       </w:r>
       <w:r>
         <w:lastRenderedPageBreak/>
-        <w:t xml:space="preserve">wird </w:t>
-      </w:r>
-      <w:proofErr w:type="gramStart"/>
-      <w:r>
-        <w:t>der Modulo</w:t>
-      </w:r>
-      <w:proofErr w:type="gramEnd"/>
-      <w:r>
-        <w:t xml:space="preserve"> des Temperaturwerts gebildet und damit das Segment 1 </w:t>
+        <w:t xml:space="preserve">wird der Modulo des Temperaturwerts gebildet und damit das Segment 1 </w:t>
       </w:r>
       <w:r>
         <w:t>beschrieben.</w:t>
@@ -2754,14 +2889,27 @@
                             <w:r>
                               <w:t xml:space="preserve">Abbildung </w:t>
                             </w:r>
-                            <w:fldSimple w:instr=" SEQ Abbildung \* ARABIC ">
-                              <w:r>
-                                <w:rPr>
-                                  <w:noProof/>
-                                </w:rPr>
-                                <w:t>7</w:t>
-                              </w:r>
-                            </w:fldSimple>
+                            <w:r>
+                              <w:fldChar w:fldCharType="begin"/>
+                            </w:r>
+                            <w:r>
+                              <w:instrText xml:space="preserve"> SEQ Abbildung \* ARABIC </w:instrText>
+                            </w:r>
+                            <w:r>
+                              <w:fldChar w:fldCharType="separate"/>
+                            </w:r>
+                            <w:r>
+                              <w:rPr>
+                                <w:noProof/>
+                              </w:rPr>
+                              <w:t>7</w:t>
+                            </w:r>
+                            <w:r>
+                              <w:rPr>
+                                <w:noProof/>
+                              </w:rPr>
+                              <w:fldChar w:fldCharType="end"/>
+                            </w:r>
                             <w:r>
                               <w:rPr>
                                 <w:noProof/>
@@ -2848,15 +2996,7 @@
         <w:t>Es</w:t>
       </w:r>
       <w:r>
-        <w:t xml:space="preserve"> werden </w:t>
-      </w:r>
-      <w:proofErr w:type="gramStart"/>
-      <w:r>
-        <w:t>20 Mal</w:t>
-      </w:r>
-      <w:proofErr w:type="gramEnd"/>
-      <w:r>
-        <w:t xml:space="preserve"> neue Werte auf der LCD-Anzeige angezeigt.</w:t>
+        <w:t xml:space="preserve"> werden 20 Mal neue Werte auf der LCD-Anzeige angezeigt.</w:t>
       </w:r>
       <w:r>
         <w:t xml:space="preserve"> Nach dem Ende der Schleife wird die LCD-Anzeige „bereinigt“ und am Anfang der Schleife mit neuen Werten beschrieben.</w:t>
@@ -2873,7 +3013,7 @@
         <w:pStyle w:val="Heading1"/>
         <w:spacing w:line="360" w:lineRule="auto"/>
       </w:pPr>
-      <w:bookmarkStart w:id="5" w:name="_Toc121509448"/>
+      <w:bookmarkStart w:id="5" w:name="_Toc121510241"/>
       <w:r>
         <w:lastRenderedPageBreak/>
         <w:t>Inbetriebnahmeprotokoll</w:t>
@@ -2907,7 +3047,7 @@
         <w:pStyle w:val="Heading1"/>
         <w:spacing w:line="360" w:lineRule="auto"/>
       </w:pPr>
-      <w:bookmarkStart w:id="6" w:name="_Toc121509449"/>
+      <w:bookmarkStart w:id="6" w:name="_Toc121510242"/>
       <w:r>
         <w:lastRenderedPageBreak/>
         <w:t>Anlagen</w:t>

</xml_diff>

<commit_message>
nochmal was korrigiert weil Word meinte meine Ueberschrift nicht mehr Ueberschrift sein zu lassen
</commit_message>
<xml_diff>
--- a/Max_06122022/Doku.docx
+++ b/Max_06122022/Doku.docx
@@ -600,7 +600,7 @@
           <w:r>
             <w:fldChar w:fldCharType="separate"/>
           </w:r>
-          <w:hyperlink w:anchor="_Toc121510236" w:history="1">
+          <w:hyperlink w:anchor="_Toc121510343" w:history="1">
             <w:r>
               <w:rPr>
                 <w:rStyle w:val="Hyperlink"/>
@@ -627,7 +627,7 @@
                 <w:noProof/>
                 <w:webHidden/>
               </w:rPr>
-              <w:instrText xml:space="preserve"> PAGEREF _Toc121510236 \h </w:instrText>
+              <w:instrText xml:space="preserve"> PAGEREF _Toc121510343 \h </w:instrText>
             </w:r>
             <w:r>
               <w:rPr>
@@ -672,7 +672,7 @@
               <w:lang w:eastAsia="zh-CN"/>
             </w:rPr>
           </w:pPr>
-          <w:hyperlink w:anchor="_Toc121510237" w:history="1">
+          <w:hyperlink w:anchor="_Toc121510344" w:history="1">
             <w:r>
               <w:rPr>
                 <w:rStyle w:val="Hyperlink"/>
@@ -699,7 +699,7 @@
                 <w:noProof/>
                 <w:webHidden/>
               </w:rPr>
-              <w:instrText xml:space="preserve"> PAGEREF _Toc121510237 \h </w:instrText>
+              <w:instrText xml:space="preserve"> PAGEREF _Toc121510344 \h </w:instrText>
             </w:r>
             <w:r>
               <w:rPr>
@@ -744,7 +744,7 @@
               <w:lang w:eastAsia="zh-CN"/>
             </w:rPr>
           </w:pPr>
-          <w:hyperlink w:anchor="_Toc121510238" w:history="1">
+          <w:hyperlink w:anchor="_Toc121510345" w:history="1">
             <w:r>
               <w:rPr>
                 <w:rStyle w:val="Hyperlink"/>
@@ -779,7 +779,7 @@
                 <w:noProof/>
                 <w:webHidden/>
               </w:rPr>
-              <w:instrText xml:space="preserve"> PAGEREF _Toc121510238 \h </w:instrText>
+              <w:instrText xml:space="preserve"> PAGEREF _Toc121510345 \h </w:instrText>
             </w:r>
             <w:r>
               <w:rPr>
@@ -824,7 +824,7 @@
               <w:lang w:eastAsia="zh-CN"/>
             </w:rPr>
           </w:pPr>
-          <w:hyperlink w:anchor="_Toc121510239" w:history="1">
+          <w:hyperlink w:anchor="_Toc121510346" w:history="1">
             <w:r>
               <w:rPr>
                 <w:rStyle w:val="Hyperlink"/>
@@ -859,7 +859,7 @@
                 <w:noProof/>
                 <w:webHidden/>
               </w:rPr>
-              <w:instrText xml:space="preserve"> PAGEREF _Toc121510239 \h </w:instrText>
+              <w:instrText xml:space="preserve"> PAGEREF _Toc121510346 \h </w:instrText>
             </w:r>
             <w:r>
               <w:rPr>
@@ -904,7 +904,7 @@
               <w:lang w:eastAsia="zh-CN"/>
             </w:rPr>
           </w:pPr>
-          <w:hyperlink w:anchor="_Toc121510240" w:history="1">
+          <w:hyperlink w:anchor="_Toc121510347" w:history="1">
             <w:r>
               <w:rPr>
                 <w:rStyle w:val="Hyperlink"/>
@@ -931,7 +931,7 @@
                 <w:noProof/>
                 <w:webHidden/>
               </w:rPr>
-              <w:instrText xml:space="preserve"> PAGEREF _Toc121510240 \h </w:instrText>
+              <w:instrText xml:space="preserve"> PAGEREF _Toc121510347 \h </w:instrText>
             </w:r>
             <w:r>
               <w:rPr>
@@ -976,13 +976,13 @@
               <w:lang w:eastAsia="zh-CN"/>
             </w:rPr>
           </w:pPr>
-          <w:hyperlink w:anchor="_Toc121510241" w:history="1">
+          <w:hyperlink w:anchor="_Toc121510348" w:history="1">
             <w:r>
               <w:rPr>
                 <w:rStyle w:val="Hyperlink"/>
                 <w:noProof/>
               </w:rPr>
-              <w:t>Inbetriebnahmeprotokoll</w:t>
+              <w:t>Struktogramme</w:t>
             </w:r>
             <w:r>
               <w:rPr>
@@ -1003,7 +1003,7 @@
                 <w:noProof/>
                 <w:webHidden/>
               </w:rPr>
-              <w:instrText xml:space="preserve"> PAGEREF _Toc121510241 \h </w:instrText>
+              <w:instrText xml:space="preserve"> PAGEREF _Toc121510348 \h </w:instrText>
             </w:r>
             <w:r>
               <w:rPr>
@@ -1023,7 +1023,7 @@
                 <w:noProof/>
                 <w:webHidden/>
               </w:rPr>
-              <w:t>10</w:t>
+              <w:t>8</w:t>
             </w:r>
             <w:r>
               <w:rPr>
@@ -1048,12 +1048,84 @@
               <w:lang w:eastAsia="zh-CN"/>
             </w:rPr>
           </w:pPr>
-          <w:hyperlink w:anchor="_Toc121510242" w:history="1">
+          <w:hyperlink w:anchor="_Toc121510349" w:history="1">
             <w:r>
               <w:rPr>
                 <w:rStyle w:val="Hyperlink"/>
                 <w:noProof/>
               </w:rPr>
+              <w:t>Inbetriebnahmeprotokoll</w:t>
+            </w:r>
+            <w:r>
+              <w:rPr>
+                <w:noProof/>
+                <w:webHidden/>
+              </w:rPr>
+              <w:tab/>
+            </w:r>
+            <w:r>
+              <w:rPr>
+                <w:noProof/>
+                <w:webHidden/>
+              </w:rPr>
+              <w:fldChar w:fldCharType="begin"/>
+            </w:r>
+            <w:r>
+              <w:rPr>
+                <w:noProof/>
+                <w:webHidden/>
+              </w:rPr>
+              <w:instrText xml:space="preserve"> PAGEREF _Toc121510349 \h </w:instrText>
+            </w:r>
+            <w:r>
+              <w:rPr>
+                <w:noProof/>
+                <w:webHidden/>
+              </w:rPr>
+            </w:r>
+            <w:r>
+              <w:rPr>
+                <w:noProof/>
+                <w:webHidden/>
+              </w:rPr>
+              <w:fldChar w:fldCharType="separate"/>
+            </w:r>
+            <w:r>
+              <w:rPr>
+                <w:noProof/>
+                <w:webHidden/>
+              </w:rPr>
+              <w:t>10</w:t>
+            </w:r>
+            <w:r>
+              <w:rPr>
+                <w:noProof/>
+                <w:webHidden/>
+              </w:rPr>
+              <w:fldChar w:fldCharType="end"/>
+            </w:r>
+          </w:hyperlink>
+        </w:p>
+        <w:p>
+          <w:pPr>
+            <w:pStyle w:val="TOC1"/>
+            <w:tabs>
+              <w:tab w:val="right" w:leader="dot" w:pos="9062"/>
+            </w:tabs>
+            <w:spacing w:line="360" w:lineRule="auto"/>
+            <w:rPr>
+              <w:rFonts w:asciiTheme="minorHAnsi" w:eastAsiaTheme="minorEastAsia" w:hAnsiTheme="minorHAnsi"/>
+              <w:noProof/>
+              <w:sz w:val="22"/>
+              <w:lang w:eastAsia="zh-CN"/>
+            </w:rPr>
+          </w:pPr>
+          <w:hyperlink w:anchor="_Toc121510350" w:history="1">
+            <w:r>
+              <w:rPr>
+                <w:rStyle w:val="Hyperlink"/>
+                <w:noProof/>
+              </w:rPr>
               <w:t>Anlagen</w:t>
             </w:r>
             <w:r>
@@ -1075,7 +1147,7 @@
                 <w:noProof/>
                 <w:webHidden/>
               </w:rPr>
-              <w:instrText xml:space="preserve"> PAGEREF _Toc121510242 \h </w:instrText>
+              <w:instrText xml:space="preserve"> PAGEREF _Toc121510350 \h </w:instrText>
             </w:r>
             <w:r>
               <w:rPr>
@@ -1141,7 +1213,7 @@
         <w:pStyle w:val="Heading1"/>
         <w:spacing w:line="360" w:lineRule="auto"/>
       </w:pPr>
-      <w:bookmarkStart w:id="0" w:name="_Toc121510236"/>
+      <w:bookmarkStart w:id="0" w:name="_Toc121510343"/>
       <w:r>
         <w:lastRenderedPageBreak/>
         <w:t>Einleitung</w:t>
@@ -1158,7 +1230,15 @@
         <w:spacing w:line="360" w:lineRule="auto"/>
       </w:pPr>
       <w:r>
-        <w:t xml:space="preserve">Für den Auftraggeber Floristik GmbH auf der Kaditzer Straße 4 </w:t>
+        <w:t xml:space="preserve">Für den Auftraggeber Floristik GmbH auf der </w:t>
+      </w:r>
+      <w:proofErr w:type="spellStart"/>
+      <w:r>
+        <w:t>Kaditzer</w:t>
+      </w:r>
+      <w:proofErr w:type="spellEnd"/>
+      <w:r>
+        <w:t xml:space="preserve"> Straße 4 </w:t>
       </w:r>
       <w:r>
         <w:t>–</w:t>
@@ -1193,7 +1273,7 @@
         <w:pStyle w:val="Heading1"/>
         <w:spacing w:line="360" w:lineRule="auto"/>
       </w:pPr>
-      <w:bookmarkStart w:id="1" w:name="_Toc121510237"/>
+      <w:bookmarkStart w:id="1" w:name="_Toc121510344"/>
       <w:r>
         <w:lastRenderedPageBreak/>
         <w:t>Übersicht Sensoren</w:t>
@@ -1450,7 +1530,7 @@
         <w:spacing w:line="360" w:lineRule="auto"/>
         <w:ind w:firstLine="708"/>
       </w:pPr>
-      <w:bookmarkStart w:id="2" w:name="_Toc121510238"/>
+      <w:bookmarkStart w:id="2" w:name="_Toc121510345"/>
       <w:r>
         <w:rPr>
           <w:b/>
@@ -1532,27 +1612,14 @@
       <w:r>
         <w:t xml:space="preserve">Abbildung </w:t>
       </w:r>
-      <w:r>
-        <w:fldChar w:fldCharType="begin"/>
-      </w:r>
-      <w:r>
-        <w:instrText xml:space="preserve"> SEQ Abbildung \* ARABIC </w:instrText>
-      </w:r>
-      <w:r>
-        <w:fldChar w:fldCharType="separate"/>
-      </w:r>
-      <w:r>
-        <w:rPr>
-          <w:noProof/>
-        </w:rPr>
-        <w:t>1</w:t>
-      </w:r>
-      <w:r>
-        <w:rPr>
-          <w:noProof/>
-        </w:rPr>
-        <w:fldChar w:fldCharType="end"/>
-      </w:r>
+      <w:fldSimple w:instr=" SEQ Abbildung \* ARABIC ">
+        <w:r>
+          <w:rPr>
+            <w:noProof/>
+          </w:rPr>
+          <w:t>1</w:t>
+        </w:r>
+      </w:fldSimple>
       <w:r>
         <w:rPr>
           <w:noProof/>
@@ -1583,7 +1650,7 @@
           <w:noProof/>
         </w:rPr>
       </w:pPr>
-      <w:bookmarkStart w:id="3" w:name="_Toc121510239"/>
+      <w:bookmarkStart w:id="3" w:name="_Toc121510346"/>
       <w:r>
         <w:rPr>
           <w:b/>
@@ -1662,27 +1729,14 @@
                             <w:r>
                               <w:t xml:space="preserve">Abbildung </w:t>
                             </w:r>
-                            <w:r>
-                              <w:fldChar w:fldCharType="begin"/>
-                            </w:r>
-                            <w:r>
-                              <w:instrText xml:space="preserve"> SEQ Abbildung \* ARABIC </w:instrText>
-                            </w:r>
-                            <w:r>
-                              <w:fldChar w:fldCharType="separate"/>
-                            </w:r>
-                            <w:r>
-                              <w:rPr>
-                                <w:noProof/>
-                              </w:rPr>
-                              <w:t>2</w:t>
-                            </w:r>
-                            <w:r>
-                              <w:rPr>
-                                <w:noProof/>
-                              </w:rPr>
-                              <w:fldChar w:fldCharType="end"/>
-                            </w:r>
+                            <w:fldSimple w:instr=" SEQ Abbildung \* ARABIC ">
+                              <w:r>
+                                <w:rPr>
+                                  <w:noProof/>
+                                </w:rPr>
+                                <w:t>2</w:t>
+                              </w:r>
+                            </w:fldSimple>
                             <w:r>
                               <w:rPr>
                                 <w:noProof/>
@@ -1874,27 +1928,14 @@
                             <w:r>
                               <w:t xml:space="preserve">Abbildung </w:t>
                             </w:r>
-                            <w:r>
-                              <w:fldChar w:fldCharType="begin"/>
-                            </w:r>
-                            <w:r>
-                              <w:instrText xml:space="preserve"> SEQ Abbildung \* ARABIC </w:instrText>
-                            </w:r>
-                            <w:r>
-                              <w:fldChar w:fldCharType="separate"/>
-                            </w:r>
-                            <w:r>
-                              <w:rPr>
-                                <w:noProof/>
-                              </w:rPr>
-                              <w:t>3</w:t>
-                            </w:r>
-                            <w:r>
-                              <w:rPr>
-                                <w:noProof/>
-                              </w:rPr>
-                              <w:fldChar w:fldCharType="end"/>
-                            </w:r>
+                            <w:fldSimple w:instr=" SEQ Abbildung \* ARABIC ">
+                              <w:r>
+                                <w:rPr>
+                                  <w:noProof/>
+                                </w:rPr>
+                                <w:t>3</w:t>
+                              </w:r>
+                            </w:fldSimple>
                             <w:r>
                               <w:rPr>
                                 <w:noProof/>
@@ -2086,27 +2127,14 @@
                             <w:r>
                               <w:t xml:space="preserve">Abbildung </w:t>
                             </w:r>
-                            <w:r>
-                              <w:fldChar w:fldCharType="begin"/>
-                            </w:r>
-                            <w:r>
-                              <w:instrText xml:space="preserve"> SEQ Abbildung \* ARABIC </w:instrText>
-                            </w:r>
-                            <w:r>
-                              <w:fldChar w:fldCharType="separate"/>
-                            </w:r>
-                            <w:r>
-                              <w:rPr>
-                                <w:noProof/>
-                              </w:rPr>
-                              <w:t>4</w:t>
-                            </w:r>
-                            <w:r>
-                              <w:rPr>
-                                <w:noProof/>
-                              </w:rPr>
-                              <w:fldChar w:fldCharType="end"/>
-                            </w:r>
+                            <w:fldSimple w:instr=" SEQ Abbildung \* ARABIC ">
+                              <w:r>
+                                <w:rPr>
+                                  <w:noProof/>
+                                </w:rPr>
+                                <w:t>4</w:t>
+                              </w:r>
+                            </w:fldSimple>
                             <w:r>
                               <w:rPr>
                                 <w:noProof/>
@@ -2249,7 +2277,7 @@
         <w:pStyle w:val="Heading1"/>
         <w:spacing w:line="360" w:lineRule="auto"/>
       </w:pPr>
-      <w:bookmarkStart w:id="4" w:name="_Toc121510240"/>
+      <w:bookmarkStart w:id="4" w:name="_Toc121510347"/>
       <w:r>
         <w:rPr>
           <w:noProof/>
@@ -2366,27 +2394,14 @@
                             <w:r>
                               <w:t xml:space="preserve">Abbildung </w:t>
                             </w:r>
-                            <w:r>
-                              <w:fldChar w:fldCharType="begin"/>
-                            </w:r>
-                            <w:r>
-                              <w:instrText xml:space="preserve"> SEQ Abbildung \* ARABIC </w:instrText>
-                            </w:r>
-                            <w:r>
-                              <w:fldChar w:fldCharType="separate"/>
-                            </w:r>
-                            <w:r>
-                              <w:rPr>
-                                <w:noProof/>
-                              </w:rPr>
-                              <w:t>5</w:t>
-                            </w:r>
-                            <w:r>
-                              <w:rPr>
-                                <w:noProof/>
-                              </w:rPr>
-                              <w:fldChar w:fldCharType="end"/>
-                            </w:r>
+                            <w:fldSimple w:instr=" SEQ Abbildung \* ARABIC ">
+                              <w:r>
+                                <w:rPr>
+                                  <w:noProof/>
+                                </w:rPr>
+                                <w:t>5</w:t>
+                              </w:r>
+                            </w:fldSimple>
                             <w:r>
                               <w:rPr>
                                 <w:noProof/>
@@ -2494,15 +2509,18 @@
     </w:p>
     <w:p>
       <w:pPr>
+        <w:pStyle w:val="Heading1"/>
         <w:spacing w:line="360" w:lineRule="auto"/>
       </w:pPr>
       <w:r>
         <w:br w:type="page"/>
       </w:r>
+      <w:bookmarkStart w:id="5" w:name="_Toc121510348"/>
       <w:r>
         <w:lastRenderedPageBreak/>
         <w:t>Struktogramme</w:t>
       </w:r>
+      <w:bookmarkEnd w:id="5"/>
     </w:p>
     <w:p>
       <w:pPr>
@@ -2565,27 +2583,14 @@
                             <w:r>
                               <w:t xml:space="preserve">Abbildung </w:t>
                             </w:r>
-                            <w:r>
-                              <w:fldChar w:fldCharType="begin"/>
-                            </w:r>
-                            <w:r>
-                              <w:instrText xml:space="preserve"> SEQ Abbildung \* ARABIC </w:instrText>
-                            </w:r>
-                            <w:r>
-                              <w:fldChar w:fldCharType="separate"/>
-                            </w:r>
-                            <w:r>
-                              <w:rPr>
-                                <w:noProof/>
-                              </w:rPr>
-                              <w:t>6</w:t>
-                            </w:r>
-                            <w:r>
-                              <w:rPr>
-                                <w:noProof/>
-                              </w:rPr>
-                              <w:fldChar w:fldCharType="end"/>
-                            </w:r>
+                            <w:fldSimple w:instr=" SEQ Abbildung \* ARABIC ">
+                              <w:r>
+                                <w:rPr>
+                                  <w:noProof/>
+                                </w:rPr>
+                                <w:t>6</w:t>
+                              </w:r>
+                            </w:fldSimple>
                             <w:r>
                               <w:rPr>
                                 <w:noProof/>
@@ -2740,14 +2745,30 @@
         <w:t xml:space="preserve"> Temperaturwert durch </w:t>
       </w:r>
       <w:r>
-        <w:t>10 geteilt werden und der Einer wird in das Segment 0 geschrieben.</w:t>
+        <w:t xml:space="preserve">10 geteilt werden und der </w:t>
+      </w:r>
+      <w:proofErr w:type="gramStart"/>
+      <w:r>
+        <w:t>Einer</w:t>
+      </w:r>
+      <w:proofErr w:type="gramEnd"/>
+      <w:r>
+        <w:t xml:space="preserve"> wird in das Segment 0 geschrieben.</w:t>
       </w:r>
       <w:r>
         <w:t xml:space="preserve"> Danach </w:t>
       </w:r>
       <w:r>
         <w:lastRenderedPageBreak/>
-        <w:t xml:space="preserve">wird der Modulo des Temperaturwerts gebildet und damit das Segment 1 </w:t>
+        <w:t xml:space="preserve">wird </w:t>
+      </w:r>
+      <w:proofErr w:type="gramStart"/>
+      <w:r>
+        <w:t>der Modulo</w:t>
+      </w:r>
+      <w:proofErr w:type="gramEnd"/>
+      <w:r>
+        <w:t xml:space="preserve"> des Temperaturwerts gebildet und damit das Segment 1 </w:t>
       </w:r>
       <w:r>
         <w:t>beschrieben.</w:t>
@@ -2889,27 +2910,14 @@
                             <w:r>
                               <w:t xml:space="preserve">Abbildung </w:t>
                             </w:r>
-                            <w:r>
-                              <w:fldChar w:fldCharType="begin"/>
-                            </w:r>
-                            <w:r>
-                              <w:instrText xml:space="preserve"> SEQ Abbildung \* ARABIC </w:instrText>
-                            </w:r>
-                            <w:r>
-                              <w:fldChar w:fldCharType="separate"/>
-                            </w:r>
-                            <w:r>
-                              <w:rPr>
-                                <w:noProof/>
-                              </w:rPr>
-                              <w:t>7</w:t>
-                            </w:r>
-                            <w:r>
-                              <w:rPr>
-                                <w:noProof/>
-                              </w:rPr>
-                              <w:fldChar w:fldCharType="end"/>
-                            </w:r>
+                            <w:fldSimple w:instr=" SEQ Abbildung \* ARABIC ">
+                              <w:r>
+                                <w:rPr>
+                                  <w:noProof/>
+                                </w:rPr>
+                                <w:t>7</w:t>
+                              </w:r>
+                            </w:fldSimple>
                             <w:r>
                               <w:rPr>
                                 <w:noProof/>
@@ -2996,7 +3004,15 @@
         <w:t>Es</w:t>
       </w:r>
       <w:r>
-        <w:t xml:space="preserve"> werden 20 Mal neue Werte auf der LCD-Anzeige angezeigt.</w:t>
+        <w:t xml:space="preserve"> werden </w:t>
+      </w:r>
+      <w:proofErr w:type="gramStart"/>
+      <w:r>
+        <w:t>20 Mal</w:t>
+      </w:r>
+      <w:proofErr w:type="gramEnd"/>
+      <w:r>
+        <w:t xml:space="preserve"> neue Werte auf der LCD-Anzeige angezeigt.</w:t>
       </w:r>
       <w:r>
         <w:t xml:space="preserve"> Nach dem Ende der Schleife wird die LCD-Anzeige „bereinigt“ und am Anfang der Schleife mit neuen Werten beschrieben.</w:t>
@@ -3013,12 +3029,12 @@
         <w:pStyle w:val="Heading1"/>
         <w:spacing w:line="360" w:lineRule="auto"/>
       </w:pPr>
-      <w:bookmarkStart w:id="5" w:name="_Toc121510241"/>
+      <w:bookmarkStart w:id="6" w:name="_Toc121510349"/>
       <w:r>
         <w:lastRenderedPageBreak/>
         <w:t>Inbetriebnahmeprotokoll</w:t>
       </w:r>
-      <w:bookmarkEnd w:id="5"/>
+      <w:bookmarkEnd w:id="6"/>
     </w:p>
     <w:p>
       <w:pPr>
@@ -3047,12 +3063,12 @@
         <w:pStyle w:val="Heading1"/>
         <w:spacing w:line="360" w:lineRule="auto"/>
       </w:pPr>
-      <w:bookmarkStart w:id="6" w:name="_Toc121510242"/>
+      <w:bookmarkStart w:id="7" w:name="_Toc121510350"/>
       <w:r>
         <w:lastRenderedPageBreak/>
         <w:t>Anlagen</w:t>
       </w:r>
-      <w:bookmarkEnd w:id="6"/>
+      <w:bookmarkEnd w:id="7"/>
     </w:p>
     <w:p>
       <w:pPr>

</xml_diff>

<commit_message>
Verweis auf Anlagen in beiden Dateien hinzugefügt
</commit_message>
<xml_diff>
--- a/Max_06122022/Doku.docx
+++ b/Max_06122022/Doku.docx
@@ -1612,14 +1612,27 @@
       <w:r>
         <w:t xml:space="preserve">Abbildung </w:t>
       </w:r>
-      <w:fldSimple w:instr=" SEQ Abbildung \* ARABIC ">
-        <w:r>
-          <w:rPr>
-            <w:noProof/>
-          </w:rPr>
-          <w:t>1</w:t>
-        </w:r>
-      </w:fldSimple>
+      <w:r>
+        <w:fldChar w:fldCharType="begin"/>
+      </w:r>
+      <w:r>
+        <w:instrText xml:space="preserve"> SEQ Abbildung \* ARABIC </w:instrText>
+      </w:r>
+      <w:r>
+        <w:fldChar w:fldCharType="separate"/>
+      </w:r>
+      <w:r>
+        <w:rPr>
+          <w:noProof/>
+        </w:rPr>
+        <w:t>1</w:t>
+      </w:r>
+      <w:r>
+        <w:rPr>
+          <w:noProof/>
+        </w:rPr>
+        <w:fldChar w:fldCharType="end"/>
+      </w:r>
       <w:r>
         <w:rPr>
           <w:noProof/>
@@ -1729,14 +1742,27 @@
                             <w:r>
                               <w:t xml:space="preserve">Abbildung </w:t>
                             </w:r>
-                            <w:fldSimple w:instr=" SEQ Abbildung \* ARABIC ">
-                              <w:r>
-                                <w:rPr>
-                                  <w:noProof/>
-                                </w:rPr>
-                                <w:t>2</w:t>
-                              </w:r>
-                            </w:fldSimple>
+                            <w:r>
+                              <w:fldChar w:fldCharType="begin"/>
+                            </w:r>
+                            <w:r>
+                              <w:instrText xml:space="preserve"> SEQ Abbildung \* ARABIC </w:instrText>
+                            </w:r>
+                            <w:r>
+                              <w:fldChar w:fldCharType="separate"/>
+                            </w:r>
+                            <w:r>
+                              <w:rPr>
+                                <w:noProof/>
+                              </w:rPr>
+                              <w:t>2</w:t>
+                            </w:r>
+                            <w:r>
+                              <w:rPr>
+                                <w:noProof/>
+                              </w:rPr>
+                              <w:fldChar w:fldCharType="end"/>
+                            </w:r>
                             <w:r>
                               <w:rPr>
                                 <w:noProof/>
@@ -1774,14 +1800,27 @@
                       <w:r>
                         <w:t xml:space="preserve">Abbildung </w:t>
                       </w:r>
-                      <w:fldSimple w:instr=" SEQ Abbildung \* ARABIC ">
-                        <w:r>
-                          <w:rPr>
-                            <w:noProof/>
-                          </w:rPr>
-                          <w:t>2</w:t>
-                        </w:r>
-                      </w:fldSimple>
+                      <w:r>
+                        <w:fldChar w:fldCharType="begin"/>
+                      </w:r>
+                      <w:r>
+                        <w:instrText xml:space="preserve"> SEQ Abbildung \* ARABIC </w:instrText>
+                      </w:r>
+                      <w:r>
+                        <w:fldChar w:fldCharType="separate"/>
+                      </w:r>
+                      <w:r>
+                        <w:rPr>
+                          <w:noProof/>
+                        </w:rPr>
+                        <w:t>2</w:t>
+                      </w:r>
+                      <w:r>
+                        <w:rPr>
+                          <w:noProof/>
+                        </w:rPr>
+                        <w:fldChar w:fldCharType="end"/>
+                      </w:r>
                       <w:r>
                         <w:rPr>
                           <w:noProof/>
@@ -1928,14 +1967,27 @@
                             <w:r>
                               <w:t xml:space="preserve">Abbildung </w:t>
                             </w:r>
-                            <w:fldSimple w:instr=" SEQ Abbildung \* ARABIC ">
-                              <w:r>
-                                <w:rPr>
-                                  <w:noProof/>
-                                </w:rPr>
-                                <w:t>3</w:t>
-                              </w:r>
-                            </w:fldSimple>
+                            <w:r>
+                              <w:fldChar w:fldCharType="begin"/>
+                            </w:r>
+                            <w:r>
+                              <w:instrText xml:space="preserve"> SEQ Abbildung \* ARABIC </w:instrText>
+                            </w:r>
+                            <w:r>
+                              <w:fldChar w:fldCharType="separate"/>
+                            </w:r>
+                            <w:r>
+                              <w:rPr>
+                                <w:noProof/>
+                              </w:rPr>
+                              <w:t>3</w:t>
+                            </w:r>
+                            <w:r>
+                              <w:rPr>
+                                <w:noProof/>
+                              </w:rPr>
+                              <w:fldChar w:fldCharType="end"/>
+                            </w:r>
                             <w:r>
                               <w:rPr>
                                 <w:noProof/>
@@ -1973,14 +2025,27 @@
                       <w:r>
                         <w:t xml:space="preserve">Abbildung </w:t>
                       </w:r>
-                      <w:fldSimple w:instr=" SEQ Abbildung \* ARABIC ">
-                        <w:r>
-                          <w:rPr>
-                            <w:noProof/>
-                          </w:rPr>
-                          <w:t>3</w:t>
-                        </w:r>
-                      </w:fldSimple>
+                      <w:r>
+                        <w:fldChar w:fldCharType="begin"/>
+                      </w:r>
+                      <w:r>
+                        <w:instrText xml:space="preserve"> SEQ Abbildung \* ARABIC </w:instrText>
+                      </w:r>
+                      <w:r>
+                        <w:fldChar w:fldCharType="separate"/>
+                      </w:r>
+                      <w:r>
+                        <w:rPr>
+                          <w:noProof/>
+                        </w:rPr>
+                        <w:t>3</w:t>
+                      </w:r>
+                      <w:r>
+                        <w:rPr>
+                          <w:noProof/>
+                        </w:rPr>
+                        <w:fldChar w:fldCharType="end"/>
+                      </w:r>
                       <w:r>
                         <w:rPr>
                           <w:noProof/>
@@ -2127,14 +2192,27 @@
                             <w:r>
                               <w:t xml:space="preserve">Abbildung </w:t>
                             </w:r>
-                            <w:fldSimple w:instr=" SEQ Abbildung \* ARABIC ">
-                              <w:r>
-                                <w:rPr>
-                                  <w:noProof/>
-                                </w:rPr>
-                                <w:t>4</w:t>
-                              </w:r>
-                            </w:fldSimple>
+                            <w:r>
+                              <w:fldChar w:fldCharType="begin"/>
+                            </w:r>
+                            <w:r>
+                              <w:instrText xml:space="preserve"> SEQ Abbildung \* ARABIC </w:instrText>
+                            </w:r>
+                            <w:r>
+                              <w:fldChar w:fldCharType="separate"/>
+                            </w:r>
+                            <w:r>
+                              <w:rPr>
+                                <w:noProof/>
+                              </w:rPr>
+                              <w:t>4</w:t>
+                            </w:r>
+                            <w:r>
+                              <w:rPr>
+                                <w:noProof/>
+                              </w:rPr>
+                              <w:fldChar w:fldCharType="end"/>
+                            </w:r>
                             <w:r>
                               <w:rPr>
                                 <w:noProof/>
@@ -2172,14 +2250,27 @@
                       <w:r>
                         <w:t xml:space="preserve">Abbildung </w:t>
                       </w:r>
-                      <w:fldSimple w:instr=" SEQ Abbildung \* ARABIC ">
-                        <w:r>
-                          <w:rPr>
-                            <w:noProof/>
-                          </w:rPr>
-                          <w:t>4</w:t>
-                        </w:r>
-                      </w:fldSimple>
+                      <w:r>
+                        <w:fldChar w:fldCharType="begin"/>
+                      </w:r>
+                      <w:r>
+                        <w:instrText xml:space="preserve"> SEQ Abbildung \* ARABIC </w:instrText>
+                      </w:r>
+                      <w:r>
+                        <w:fldChar w:fldCharType="separate"/>
+                      </w:r>
+                      <w:r>
+                        <w:rPr>
+                          <w:noProof/>
+                        </w:rPr>
+                        <w:t>4</w:t>
+                      </w:r>
+                      <w:r>
+                        <w:rPr>
+                          <w:noProof/>
+                        </w:rPr>
+                        <w:fldChar w:fldCharType="end"/>
+                      </w:r>
                       <w:r>
                         <w:rPr>
                           <w:noProof/>
@@ -2394,14 +2485,27 @@
                             <w:r>
                               <w:t xml:space="preserve">Abbildung </w:t>
                             </w:r>
-                            <w:fldSimple w:instr=" SEQ Abbildung \* ARABIC ">
-                              <w:r>
-                                <w:rPr>
-                                  <w:noProof/>
-                                </w:rPr>
-                                <w:t>5</w:t>
-                              </w:r>
-                            </w:fldSimple>
+                            <w:r>
+                              <w:fldChar w:fldCharType="begin"/>
+                            </w:r>
+                            <w:r>
+                              <w:instrText xml:space="preserve"> SEQ Abbildung \* ARABIC </w:instrText>
+                            </w:r>
+                            <w:r>
+                              <w:fldChar w:fldCharType="separate"/>
+                            </w:r>
+                            <w:r>
+                              <w:rPr>
+                                <w:noProof/>
+                              </w:rPr>
+                              <w:t>5</w:t>
+                            </w:r>
+                            <w:r>
+                              <w:rPr>
+                                <w:noProof/>
+                              </w:rPr>
+                              <w:fldChar w:fldCharType="end"/>
+                            </w:r>
                             <w:r>
                               <w:rPr>
                                 <w:noProof/>
@@ -2535,134 +2639,14 @@
         <w:rPr>
           <w:noProof/>
         </w:rPr>
-        <mc:AlternateContent>
-          <mc:Choice Requires="wps">
-            <w:drawing>
-              <wp:anchor distT="0" distB="0" distL="114300" distR="114300" simplePos="0" relativeHeight="251675648" behindDoc="0" locked="0" layoutInCell="1" allowOverlap="1" wp14:anchorId="15739164" wp14:editId="332D2FF8">
-                <wp:simplePos x="0" y="0"/>
-                <wp:positionH relativeFrom="column">
-                  <wp:posOffset>-4445</wp:posOffset>
-                </wp:positionH>
-                <wp:positionV relativeFrom="paragraph">
-                  <wp:posOffset>6652895</wp:posOffset>
-                </wp:positionV>
-                <wp:extent cx="3495675" cy="635"/>
-                <wp:effectExtent l="0" t="0" r="0" b="0"/>
-                <wp:wrapTopAndBottom/>
-                <wp:docPr id="11" name="Text Box 11"/>
-                <wp:cNvGraphicFramePr/>
-                <a:graphic xmlns:a="http://schemas.openxmlformats.org/drawingml/2006/main">
-                  <a:graphicData uri="http://schemas.microsoft.com/office/word/2010/wordprocessingShape">
-                    <wps:wsp>
-                      <wps:cNvSpPr txBox="1"/>
-                      <wps:spPr>
-                        <a:xfrm>
-                          <a:off x="0" y="0"/>
-                          <a:ext cx="3495675" cy="635"/>
-                        </a:xfrm>
-                        <a:prstGeom prst="rect">
-                          <a:avLst/>
-                        </a:prstGeom>
-                        <a:solidFill>
-                          <a:prstClr val="white"/>
-                        </a:solidFill>
-                        <a:ln>
-                          <a:noFill/>
-                        </a:ln>
-                      </wps:spPr>
-                      <wps:txbx>
-                        <w:txbxContent>
-                          <w:p>
-                            <w:pPr>
-                              <w:pStyle w:val="Caption"/>
-                              <w:rPr>
-                                <w:noProof/>
-                                <w:sz w:val="24"/>
-                              </w:rPr>
-                            </w:pPr>
-                            <w:r>
-                              <w:t xml:space="preserve">Abbildung </w:t>
-                            </w:r>
-                            <w:fldSimple w:instr=" SEQ Abbildung \* ARABIC ">
-                              <w:r>
-                                <w:rPr>
-                                  <w:noProof/>
-                                </w:rPr>
-                                <w:t>6</w:t>
-                              </w:r>
-                            </w:fldSimple>
-                            <w:r>
-                              <w:rPr>
-                                <w:noProof/>
-                              </w:rPr>
-                              <w:t xml:space="preserve"> - Struktogramm Siebensegmentanzeige</w:t>
-                            </w:r>
-                          </w:p>
-                        </w:txbxContent>
-                      </wps:txbx>
-                      <wps:bodyPr rot="0" spcFirstLastPara="0" vertOverflow="overflow" horzOverflow="overflow" vert="horz" wrap="square" lIns="0" tIns="0" rIns="0" bIns="0" numCol="1" spcCol="0" rtlCol="0" fromWordArt="0" anchor="t" anchorCtr="0" forceAA="0" compatLnSpc="1">
-                        <a:prstTxWarp prst="textNoShape">
-                          <a:avLst/>
-                        </a:prstTxWarp>
-                        <a:spAutoFit/>
-                      </wps:bodyPr>
-                    </wps:wsp>
-                  </a:graphicData>
-                </a:graphic>
-              </wp:anchor>
-            </w:drawing>
-          </mc:Choice>
-          <mc:Fallback>
-            <w:pict>
-              <v:shape w14:anchorId="15739164" id="Text Box 11" o:spid="_x0000_s1032" type="#_x0000_t202" style="position:absolute;margin-left:-.35pt;margin-top:523.85pt;width:275.25pt;height:.05pt;z-index:251675648;visibility:visible;mso-wrap-style:square;mso-wrap-distance-left:9pt;mso-wrap-distance-top:0;mso-wrap-distance-right:9pt;mso-wrap-distance-bottom:0;mso-position-horizontal:absolute;mso-position-horizontal-relative:text;mso-position-vertical:absolute;mso-position-vertical-relative:text;v-text-anchor:top" o:gfxdata="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" stroked="f">
-                <v:textbox style="mso-fit-shape-to-text:t" inset="0,0,0,0">
-                  <w:txbxContent>
-                    <w:p>
-                      <w:pPr>
-                        <w:pStyle w:val="Caption"/>
-                        <w:rPr>
-                          <w:noProof/>
-                          <w:sz w:val="24"/>
-                        </w:rPr>
-                      </w:pPr>
-                      <w:r>
-                        <w:t xml:space="preserve">Abbildung </w:t>
-                      </w:r>
-                      <w:fldSimple w:instr=" SEQ Abbildung \* ARABIC ">
-                        <w:r>
-                          <w:rPr>
-                            <w:noProof/>
-                          </w:rPr>
-                          <w:t>6</w:t>
-                        </w:r>
-                      </w:fldSimple>
-                      <w:r>
-                        <w:rPr>
-                          <w:noProof/>
-                        </w:rPr>
-                        <w:t xml:space="preserve"> - Struktogramm Siebensegmentanzeige</w:t>
-                      </w:r>
-                    </w:p>
-                  </w:txbxContent>
-                </v:textbox>
-                <w10:wrap type="topAndBottom"/>
-              </v:shape>
-            </w:pict>
-          </mc:Fallback>
-        </mc:AlternateContent>
-      </w:r>
-      <w:r>
-        <w:rPr>
-          <w:noProof/>
-        </w:rPr>
         <w:drawing>
-          <wp:anchor distT="0" distB="0" distL="114300" distR="114300" simplePos="0" relativeHeight="251673600" behindDoc="0" locked="0" layoutInCell="1" allowOverlap="1" wp14:anchorId="5D8B08AF" wp14:editId="0D8B46F0">
+          <wp:anchor distT="0" distB="0" distL="114300" distR="114300" simplePos="0" relativeHeight="251673600" behindDoc="0" locked="0" layoutInCell="1" allowOverlap="1" wp14:anchorId="5D8B08AF" wp14:editId="44AAC103">
             <wp:simplePos x="0" y="0"/>
             <wp:positionH relativeFrom="column">
               <wp:posOffset>-4445</wp:posOffset>
             </wp:positionH>
             <wp:positionV relativeFrom="paragraph">
-              <wp:posOffset>591820</wp:posOffset>
+              <wp:posOffset>1055370</wp:posOffset>
             </wp:positionV>
             <wp:extent cx="3495675" cy="6003925"/>
             <wp:effectExtent l="0" t="0" r="9525" b="0"/>
@@ -2719,11 +2703,175 @@
         </w:drawing>
       </w:r>
       <w:r>
+        <w:rPr>
+          <w:noProof/>
+        </w:rPr>
+        <mc:AlternateContent>
+          <mc:Choice Requires="wps">
+            <w:drawing>
+              <wp:anchor distT="0" distB="0" distL="114300" distR="114300" simplePos="0" relativeHeight="251675648" behindDoc="0" locked="0" layoutInCell="1" allowOverlap="1" wp14:anchorId="15739164" wp14:editId="69CE079C">
+                <wp:simplePos x="0" y="0"/>
+                <wp:positionH relativeFrom="column">
+                  <wp:posOffset>-4445</wp:posOffset>
+                </wp:positionH>
+                <wp:positionV relativeFrom="paragraph">
+                  <wp:posOffset>7117022</wp:posOffset>
+                </wp:positionV>
+                <wp:extent cx="3495675" cy="635"/>
+                <wp:effectExtent l="0" t="0" r="0" b="0"/>
+                <wp:wrapTopAndBottom/>
+                <wp:docPr id="11" name="Text Box 11"/>
+                <wp:cNvGraphicFramePr/>
+                <a:graphic xmlns:a="http://schemas.openxmlformats.org/drawingml/2006/main">
+                  <a:graphicData uri="http://schemas.microsoft.com/office/word/2010/wordprocessingShape">
+                    <wps:wsp>
+                      <wps:cNvSpPr txBox="1"/>
+                      <wps:spPr>
+                        <a:xfrm>
+                          <a:off x="0" y="0"/>
+                          <a:ext cx="3495675" cy="635"/>
+                        </a:xfrm>
+                        <a:prstGeom prst="rect">
+                          <a:avLst/>
+                        </a:prstGeom>
+                        <a:solidFill>
+                          <a:prstClr val="white"/>
+                        </a:solidFill>
+                        <a:ln>
+                          <a:noFill/>
+                        </a:ln>
+                      </wps:spPr>
+                      <wps:txbx>
+                        <w:txbxContent>
+                          <w:p>
+                            <w:pPr>
+                              <w:pStyle w:val="Caption"/>
+                              <w:rPr>
+                                <w:noProof/>
+                                <w:sz w:val="24"/>
+                              </w:rPr>
+                            </w:pPr>
+                            <w:r>
+                              <w:t xml:space="preserve">Abbildung </w:t>
+                            </w:r>
+                            <w:r>
+                              <w:fldChar w:fldCharType="begin"/>
+                            </w:r>
+                            <w:r>
+                              <w:instrText xml:space="preserve"> SEQ Abbildung \* ARABIC </w:instrText>
+                            </w:r>
+                            <w:r>
+                              <w:fldChar w:fldCharType="separate"/>
+                            </w:r>
+                            <w:r>
+                              <w:rPr>
+                                <w:noProof/>
+                              </w:rPr>
+                              <w:t>6</w:t>
+                            </w:r>
+                            <w:r>
+                              <w:rPr>
+                                <w:noProof/>
+                              </w:rPr>
+                              <w:fldChar w:fldCharType="end"/>
+                            </w:r>
+                            <w:r>
+                              <w:rPr>
+                                <w:noProof/>
+                              </w:rPr>
+                              <w:t xml:space="preserve"> - Struktogramm Siebensegmentanzeige</w:t>
+                            </w:r>
+                          </w:p>
+                        </w:txbxContent>
+                      </wps:txbx>
+                      <wps:bodyPr rot="0" spcFirstLastPara="0" vertOverflow="overflow" horzOverflow="overflow" vert="horz" wrap="square" lIns="0" tIns="0" rIns="0" bIns="0" numCol="1" spcCol="0" rtlCol="0" fromWordArt="0" anchor="t" anchorCtr="0" forceAA="0" compatLnSpc="1">
+                        <a:prstTxWarp prst="textNoShape">
+                          <a:avLst/>
+                        </a:prstTxWarp>
+                        <a:spAutoFit/>
+                      </wps:bodyPr>
+                    </wps:wsp>
+                  </a:graphicData>
+                </a:graphic>
+              </wp:anchor>
+            </w:drawing>
+          </mc:Choice>
+          <mc:Fallback>
+            <w:pict>
+              <v:shape w14:anchorId="15739164" id="Text Box 11" o:spid="_x0000_s1032" type="#_x0000_t202" style="position:absolute;margin-left:-.35pt;margin-top:560.4pt;width:275.25pt;height:.05pt;z-index:251675648;visibility:visible;mso-wrap-style:square;mso-wrap-distance-left:9pt;mso-wrap-distance-top:0;mso-wrap-distance-right:9pt;mso-wrap-distance-bottom:0;mso-position-horizontal:absolute;mso-position-horizontal-relative:text;mso-position-vertical:absolute;mso-position-vertical-relative:text;v-text-anchor:top" o:gfxdata="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" stroked="f">
+                <v:textbox style="mso-fit-shape-to-text:t" inset="0,0,0,0">
+                  <w:txbxContent>
+                    <w:p>
+                      <w:pPr>
+                        <w:pStyle w:val="Caption"/>
+                        <w:rPr>
+                          <w:noProof/>
+                          <w:sz w:val="24"/>
+                        </w:rPr>
+                      </w:pPr>
+                      <w:r>
+                        <w:t xml:space="preserve">Abbildung </w:t>
+                      </w:r>
+                      <w:r>
+                        <w:fldChar w:fldCharType="begin"/>
+                      </w:r>
+                      <w:r>
+                        <w:instrText xml:space="preserve"> SEQ Abbildung \* ARABIC </w:instrText>
+                      </w:r>
+                      <w:r>
+                        <w:fldChar w:fldCharType="separate"/>
+                      </w:r>
+                      <w:r>
+                        <w:rPr>
+                          <w:noProof/>
+                        </w:rPr>
+                        <w:t>6</w:t>
+                      </w:r>
+                      <w:r>
+                        <w:rPr>
+                          <w:noProof/>
+                        </w:rPr>
+                        <w:fldChar w:fldCharType="end"/>
+                      </w:r>
+                      <w:r>
+                        <w:rPr>
+                          <w:noProof/>
+                        </w:rPr>
+                        <w:t xml:space="preserve"> - Struktogramm Siebensegmentanzeige</w:t>
+                      </w:r>
+                    </w:p>
+                  </w:txbxContent>
+                </v:textbox>
+                <w10:wrap type="topAndBottom"/>
+              </v:shape>
+            </w:pict>
+          </mc:Fallback>
+        </mc:AlternateContent>
+      </w:r>
+      <w:r>
         <w:t>Im Folgenden befindet sich das Struktogramm für die Darstellung der Temperatur- und Luftfeuchtigkeitswerte auf der Siebensegmentanzeige</w:t>
       </w:r>
       <w:r>
         <w:t>.</w:t>
       </w:r>
+      <w:r>
+        <w:t xml:space="preserve"> Das Skript kann der Anlage 2</w:t>
+      </w:r>
+      <w:r>
+        <w:t xml:space="preserve"> </w:t>
+      </w:r>
+      <w:r>
+        <w:t>(Funktionalitätsprüfung)</w:t>
+      </w:r>
+      <w:r>
+        <w:t xml:space="preserve"> und 3</w:t>
+      </w:r>
+      <w:r>
+        <w:t xml:space="preserve"> </w:t>
+      </w:r>
+      <w:r>
+        <w:t>entnommen werden.</w:t>
+      </w:r>
     </w:p>
     <w:p>
       <w:pPr>
@@ -2745,30 +2893,14 @@
         <w:t xml:space="preserve"> Temperaturwert durch </w:t>
       </w:r>
       <w:r>
-        <w:t xml:space="preserve">10 geteilt werden und der </w:t>
-      </w:r>
-      <w:proofErr w:type="gramStart"/>
-      <w:r>
-        <w:t>Einer</w:t>
-      </w:r>
-      <w:proofErr w:type="gramEnd"/>
-      <w:r>
-        <w:t xml:space="preserve"> wird in das Segment 0 geschrieben.</w:t>
-      </w:r>
-      <w:r>
-        <w:t xml:space="preserve"> Danach </w:t>
+        <w:t xml:space="preserve">10 </w:t>
       </w:r>
       <w:r>
         <w:lastRenderedPageBreak/>
-        <w:t xml:space="preserve">wird </w:t>
-      </w:r>
-      <w:proofErr w:type="gramStart"/>
-      <w:r>
-        <w:t>der Modulo</w:t>
-      </w:r>
-      <w:proofErr w:type="gramEnd"/>
-      <w:r>
-        <w:t xml:space="preserve"> des Temperaturwerts gebildet und damit das Segment 1 </w:t>
+        <w:t>geteilt werden und der Einer wird in das Segment 0 geschrieben.</w:t>
+      </w:r>
+      <w:r>
+        <w:t xml:space="preserve"> Danach wird der Modulo des Temperaturwerts gebildet und damit das Segment 1 </w:t>
       </w:r>
       <w:r>
         <w:t>beschrieben.</w:t>
@@ -2910,14 +3042,27 @@
                             <w:r>
                               <w:t xml:space="preserve">Abbildung </w:t>
                             </w:r>
-                            <w:fldSimple w:instr=" SEQ Abbildung \* ARABIC ">
-                              <w:r>
-                                <w:rPr>
-                                  <w:noProof/>
-                                </w:rPr>
-                                <w:t>7</w:t>
-                              </w:r>
-                            </w:fldSimple>
+                            <w:r>
+                              <w:fldChar w:fldCharType="begin"/>
+                            </w:r>
+                            <w:r>
+                              <w:instrText xml:space="preserve"> SEQ Abbildung \* ARABIC </w:instrText>
+                            </w:r>
+                            <w:r>
+                              <w:fldChar w:fldCharType="separate"/>
+                            </w:r>
+                            <w:r>
+                              <w:rPr>
+                                <w:noProof/>
+                              </w:rPr>
+                              <w:t>7</w:t>
+                            </w:r>
+                            <w:r>
+                              <w:rPr>
+                                <w:noProof/>
+                              </w:rPr>
+                              <w:fldChar w:fldCharType="end"/>
+                            </w:r>
                             <w:r>
                               <w:rPr>
                                 <w:noProof/>
@@ -2955,14 +3100,27 @@
                       <w:r>
                         <w:t xml:space="preserve">Abbildung </w:t>
                       </w:r>
-                      <w:fldSimple w:instr=" SEQ Abbildung \* ARABIC ">
-                        <w:r>
-                          <w:rPr>
-                            <w:noProof/>
-                          </w:rPr>
-                          <w:t>7</w:t>
-                        </w:r>
-                      </w:fldSimple>
+                      <w:r>
+                        <w:fldChar w:fldCharType="begin"/>
+                      </w:r>
+                      <w:r>
+                        <w:instrText xml:space="preserve"> SEQ Abbildung \* ARABIC </w:instrText>
+                      </w:r>
+                      <w:r>
+                        <w:fldChar w:fldCharType="separate"/>
+                      </w:r>
+                      <w:r>
+                        <w:rPr>
+                          <w:noProof/>
+                        </w:rPr>
+                        <w:t>7</w:t>
+                      </w:r>
+                      <w:r>
+                        <w:rPr>
+                          <w:noProof/>
+                        </w:rPr>
+                        <w:fldChar w:fldCharType="end"/>
+                      </w:r>
                       <w:r>
                         <w:rPr>
                           <w:noProof/>
@@ -3004,15 +3162,7 @@
         <w:t>Es</w:t>
       </w:r>
       <w:r>
-        <w:t xml:space="preserve"> werden </w:t>
-      </w:r>
-      <w:proofErr w:type="gramStart"/>
-      <w:r>
-        <w:t>20 Mal</w:t>
-      </w:r>
-      <w:proofErr w:type="gramEnd"/>
-      <w:r>
-        <w:t xml:space="preserve"> neue Werte auf der LCD-Anzeige angezeigt.</w:t>
+        <w:t xml:space="preserve"> werden 20 Mal neue Werte auf der LCD-Anzeige angezeigt.</w:t>
       </w:r>
       <w:r>
         <w:t xml:space="preserve"> Nach dem Ende der Schleife wird die LCD-Anzeige „bereinigt“ und am Anfang der Schleife mit neuen Werten beschrieben.</w:t>
@@ -3080,6 +3230,9 @@
         <w:spacing w:line="360" w:lineRule="auto"/>
       </w:pPr>
       <w:r>
+        <w:t xml:space="preserve">Anlage 1: </w:t>
+      </w:r>
+      <w:r>
         <w:t>Inbetriebnahmeprotokoll</w:t>
       </w:r>
     </w:p>
@@ -3087,6 +3240,9 @@
       <w:pPr>
         <w:spacing w:line="360" w:lineRule="auto"/>
       </w:pPr>
+      <w:r>
+        <w:t xml:space="preserve">Anlage 2: </w:t>
+      </w:r>
       <w:r>
         <w:t xml:space="preserve">Skript </w:t>
       </w:r>
@@ -3104,15 +3260,31 @@
         <w:rPr>
           <w:i/>
           <w:iCs/>
+          <w:lang w:val="en-US"/>
         </w:rPr>
       </w:pPr>
       <w:r>
-        <w:t xml:space="preserve">Skript </w:t>
+        <w:t xml:space="preserve">Anlage 3: </w:t>
+      </w:r>
+      <w:proofErr w:type="spellStart"/>
+      <w:r>
+        <w:rPr>
+          <w:lang w:val="en-US"/>
+        </w:rPr>
+        <w:t>Skript</w:t>
+      </w:r>
+      <w:proofErr w:type="spellEnd"/>
+      <w:r>
+        <w:rPr>
+          <w:lang w:val="en-US"/>
+        </w:rPr>
+        <w:t xml:space="preserve"> </w:t>
       </w:r>
       <w:r>
         <w:rPr>
           <w:i/>
           <w:iCs/>
+          <w:lang w:val="en-US"/>
         </w:rPr>
         <w:t>segment.p</w:t>
       </w:r>
@@ -3120,6 +3292,7 @@
         <w:rPr>
           <w:i/>
           <w:iCs/>
+          <w:lang w:val="en-US"/>
         </w:rPr>
         <w:t>y</w:t>
       </w:r>

</xml_diff>

<commit_message>
Word hat mir angezeigt das wäre falsch gewesen
</commit_message>
<xml_diff>
--- a/Max_06122022/Doku.docx
+++ b/Max_06122022/Doku.docx
@@ -231,7 +231,7 @@
                     <v:stroke joinstyle="miter"/>
                     <v:path gradientshapeok="t" o:connecttype="rect"/>
                   </v:shapetype>
-                  <v:shape id="Textfeld 131" o:spid="_x0000_s1026" type="#_x0000_t202" style="position:absolute;margin-left:0;margin-top:0;width:369pt;height:529.2pt;z-index:251660288;visibility:visible;mso-wrap-style:square;mso-width-percent:790;mso-height-percent:350;mso-left-percent:77;mso-top-percent:540;mso-wrap-distance-left:14.4pt;mso-wrap-distance-top:0;mso-wrap-distance-right:14.4pt;mso-wrap-distance-bottom:0;mso-position-horizontal-relative:margin;mso-position-vertical-relative:page;mso-width-percent:790;mso-height-percent:350;mso-left-percent:77;mso-top-percent:540;mso-width-relative:margin;mso-height-relative:page;v-text-anchor:top" o:gfxdata="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" filled="f" stroked="f" strokeweight=".5pt">
+                  <v:shape id="Textfeld 131" o:spid="_x0000_s1026" type="#_x0000_t202" style="position:absolute;margin-left:0;margin-top:0;width:369pt;height:529.2pt;z-index:251660288;visibility:visible;mso-wrap-style:square;mso-width-percent:790;mso-height-percent:350;mso-left-percent:77;mso-top-percent:540;mso-wrap-distance-left:14.4pt;mso-wrap-distance-top:0;mso-wrap-distance-right:14.4pt;mso-wrap-distance-bottom:0;mso-position-horizontal-relative:margin;mso-position-vertical-relative:page;mso-width-percent:790;mso-height-percent:350;mso-left-percent:77;mso-top-percent:540;mso-width-relative:margin;mso-height-relative:page;v-text-anchor:top" o:gfxdata="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" filled="f" stroked="f" strokeweight=".5pt">
                     <v:textbox style="mso-fit-shape-to-text:t" inset="0,0,0,0">
                       <w:txbxContent>
                         <w:p>
@@ -484,7 +484,7 @@
               </mc:Choice>
               <mc:Fallback>
                 <w:pict>
-                  <v:rect w14:anchorId="0E5AA220" id="Rechteck 132" o:spid="_x0000_s1027" style="position:absolute;margin-left:-4.4pt;margin-top:0;width:46.8pt;height:77.75pt;z-index:251659264;visibility:visible;mso-wrap-style:square;mso-width-percent:76;mso-height-percent:98;mso-top-percent:23;mso-wrap-distance-left:9pt;mso-wrap-distance-top:0;mso-wrap-distance-right:9pt;mso-wrap-distance-bottom:0;mso-position-horizontal:right;mso-position-horizontal-relative:margin;mso-position-vertical-relative:page;mso-width-percent:76;mso-height-percent:98;mso-top-percent:23;mso-width-relative:page;mso-height-relative:page;v-text-anchor:bottom" o:gfxdata="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" fillcolor="#4472c4 [3204]" stroked="f" strokeweight="1pt">
+                  <v:rect w14:anchorId="0E5AA220" id="Rechteck 132" o:spid="_x0000_s1027" style="position:absolute;margin-left:-4.4pt;margin-top:0;width:46.8pt;height:77.75pt;z-index:251659264;visibility:visible;mso-wrap-style:square;mso-width-percent:76;mso-height-percent:98;mso-top-percent:23;mso-wrap-distance-left:9pt;mso-wrap-distance-top:0;mso-wrap-distance-right:9pt;mso-wrap-distance-bottom:0;mso-position-horizontal:right;mso-position-horizontal-relative:margin;mso-position-vertical-relative:page;mso-width-percent:76;mso-height-percent:98;mso-top-percent:23;mso-width-relative:page;mso-height-relative:page;v-text-anchor:bottom" o:gfxdata="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" fillcolor="#4472c4 [3204]" stroked="f" strokeweight="1pt">
                     <o:lock v:ext="edit" aspectratio="t"/>
                     <v:textbox inset="3.6pt,,3.6pt">
                       <w:txbxContent>
@@ -1230,15 +1230,7 @@
         <w:spacing w:line="360" w:lineRule="auto"/>
       </w:pPr>
       <w:r>
-        <w:t xml:space="preserve">Für den Auftraggeber Floristik GmbH auf der </w:t>
-      </w:r>
-      <w:proofErr w:type="spellStart"/>
-      <w:r>
-        <w:t>Kaditzer</w:t>
-      </w:r>
-      <w:proofErr w:type="spellEnd"/>
-      <w:r>
-        <w:t xml:space="preserve"> Straße 4 </w:t>
+        <w:t xml:space="preserve">Für den Auftraggeber Floristik GmbH auf der Kaditzer Straße 4 </w:t>
       </w:r>
       <w:r>
         <w:t>–</w:t>
@@ -1612,27 +1604,14 @@
       <w:r>
         <w:t xml:space="preserve">Abbildung </w:t>
       </w:r>
-      <w:r>
-        <w:fldChar w:fldCharType="begin"/>
-      </w:r>
-      <w:r>
-        <w:instrText xml:space="preserve"> SEQ Abbildung \* ARABIC </w:instrText>
-      </w:r>
-      <w:r>
-        <w:fldChar w:fldCharType="separate"/>
-      </w:r>
-      <w:r>
-        <w:rPr>
-          <w:noProof/>
-        </w:rPr>
-        <w:t>1</w:t>
-      </w:r>
-      <w:r>
-        <w:rPr>
-          <w:noProof/>
-        </w:rPr>
-        <w:fldChar w:fldCharType="end"/>
-      </w:r>
+      <w:fldSimple w:instr=" SEQ Abbildung \* ARABIC ">
+        <w:r>
+          <w:rPr>
+            <w:noProof/>
+          </w:rPr>
+          <w:t>1</w:t>
+        </w:r>
+      </w:fldSimple>
       <w:r>
         <w:rPr>
           <w:noProof/>
@@ -1742,27 +1721,14 @@
                             <w:r>
                               <w:t xml:space="preserve">Abbildung </w:t>
                             </w:r>
-                            <w:r>
-                              <w:fldChar w:fldCharType="begin"/>
-                            </w:r>
-                            <w:r>
-                              <w:instrText xml:space="preserve"> SEQ Abbildung \* ARABIC </w:instrText>
-                            </w:r>
-                            <w:r>
-                              <w:fldChar w:fldCharType="separate"/>
-                            </w:r>
-                            <w:r>
-                              <w:rPr>
-                                <w:noProof/>
-                              </w:rPr>
-                              <w:t>2</w:t>
-                            </w:r>
-                            <w:r>
-                              <w:rPr>
-                                <w:noProof/>
-                              </w:rPr>
-                              <w:fldChar w:fldCharType="end"/>
-                            </w:r>
+                            <w:fldSimple w:instr=" SEQ Abbildung \* ARABIC ">
+                              <w:r>
+                                <w:rPr>
+                                  <w:noProof/>
+                                </w:rPr>
+                                <w:t>2</w:t>
+                              </w:r>
+                            </w:fldSimple>
                             <w:r>
                               <w:rPr>
                                 <w:noProof/>
@@ -1786,7 +1752,7 @@
           </mc:Choice>
           <mc:Fallback>
             <w:pict>
-              <v:shape w14:anchorId="01609735" id="Textfeld 6" o:spid="_x0000_s1028" type="#_x0000_t202" style="position:absolute;left:0;text-align:left;margin-left:14.65pt;margin-top:209.5pt;width:453.6pt;height:.05pt;z-index:251666432;visibility:visible;mso-wrap-style:square;mso-wrap-distance-left:9pt;mso-wrap-distance-top:0;mso-wrap-distance-right:9pt;mso-wrap-distance-bottom:0;mso-position-horizontal:absolute;mso-position-horizontal-relative:text;mso-position-vertical:absolute;mso-position-vertical-relative:text;v-text-anchor:top" o:gfxdata="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" stroked="f">
+              <v:shape w14:anchorId="01609735" id="Textfeld 6" o:spid="_x0000_s1028" type="#_x0000_t202" style="position:absolute;left:0;text-align:left;margin-left:14.65pt;margin-top:209.5pt;width:453.6pt;height:.05pt;z-index:251666432;visibility:visible;mso-wrap-style:square;mso-wrap-distance-left:9pt;mso-wrap-distance-top:0;mso-wrap-distance-right:9pt;mso-wrap-distance-bottom:0;mso-position-horizontal:absolute;mso-position-horizontal-relative:text;mso-position-vertical:absolute;mso-position-vertical-relative:text;v-text-anchor:top" o:gfxdata="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" stroked="f">
                 <v:textbox style="mso-fit-shape-to-text:t" inset="0,0,0,0">
                   <w:txbxContent>
                     <w:p>
@@ -1800,27 +1766,14 @@
                       <w:r>
                         <w:t xml:space="preserve">Abbildung </w:t>
                       </w:r>
-                      <w:r>
-                        <w:fldChar w:fldCharType="begin"/>
-                      </w:r>
-                      <w:r>
-                        <w:instrText xml:space="preserve"> SEQ Abbildung \* ARABIC </w:instrText>
-                      </w:r>
-                      <w:r>
-                        <w:fldChar w:fldCharType="separate"/>
-                      </w:r>
-                      <w:r>
-                        <w:rPr>
-                          <w:noProof/>
-                        </w:rPr>
-                        <w:t>2</w:t>
-                      </w:r>
-                      <w:r>
-                        <w:rPr>
-                          <w:noProof/>
-                        </w:rPr>
-                        <w:fldChar w:fldCharType="end"/>
-                      </w:r>
+                      <w:fldSimple w:instr=" SEQ Abbildung \* ARABIC ">
+                        <w:r>
+                          <w:rPr>
+                            <w:noProof/>
+                          </w:rPr>
+                          <w:t>2</w:t>
+                        </w:r>
+                      </w:fldSimple>
                       <w:r>
                         <w:rPr>
                           <w:noProof/>
@@ -1967,27 +1920,14 @@
                             <w:r>
                               <w:t xml:space="preserve">Abbildung </w:t>
                             </w:r>
-                            <w:r>
-                              <w:fldChar w:fldCharType="begin"/>
-                            </w:r>
-                            <w:r>
-                              <w:instrText xml:space="preserve"> SEQ Abbildung \* ARABIC </w:instrText>
-                            </w:r>
-                            <w:r>
-                              <w:fldChar w:fldCharType="separate"/>
-                            </w:r>
-                            <w:r>
-                              <w:rPr>
-                                <w:noProof/>
-                              </w:rPr>
-                              <w:t>3</w:t>
-                            </w:r>
-                            <w:r>
-                              <w:rPr>
-                                <w:noProof/>
-                              </w:rPr>
-                              <w:fldChar w:fldCharType="end"/>
-                            </w:r>
+                            <w:fldSimple w:instr=" SEQ Abbildung \* ARABIC ">
+                              <w:r>
+                                <w:rPr>
+                                  <w:noProof/>
+                                </w:rPr>
+                                <w:t>3</w:t>
+                              </w:r>
+                            </w:fldSimple>
                             <w:r>
                               <w:rPr>
                                 <w:noProof/>
@@ -2011,7 +1951,7 @@
           </mc:Choice>
           <mc:Fallback>
             <w:pict>
-              <v:shape w14:anchorId="1255793E" id="Textfeld 7" o:spid="_x0000_s1029" type="#_x0000_t202" style="position:absolute;left:0;text-align:left;margin-left:17.65pt;margin-top:134.95pt;width:453.6pt;height:.05pt;z-index:251668480;visibility:visible;mso-wrap-style:square;mso-wrap-distance-left:9pt;mso-wrap-distance-top:0;mso-wrap-distance-right:9pt;mso-wrap-distance-bottom:0;mso-position-horizontal:absolute;mso-position-horizontal-relative:text;mso-position-vertical:absolute;mso-position-vertical-relative:text;v-text-anchor:top" o:gfxdata="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" stroked="f">
+              <v:shape w14:anchorId="1255793E" id="Textfeld 7" o:spid="_x0000_s1029" type="#_x0000_t202" style="position:absolute;left:0;text-align:left;margin-left:17.65pt;margin-top:134.95pt;width:453.6pt;height:.05pt;z-index:251668480;visibility:visible;mso-wrap-style:square;mso-wrap-distance-left:9pt;mso-wrap-distance-top:0;mso-wrap-distance-right:9pt;mso-wrap-distance-bottom:0;mso-position-horizontal:absolute;mso-position-horizontal-relative:text;mso-position-vertical:absolute;mso-position-vertical-relative:text;v-text-anchor:top" o:gfxdata="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" stroked="f">
                 <v:textbox style="mso-fit-shape-to-text:t" inset="0,0,0,0">
                   <w:txbxContent>
                     <w:p>
@@ -2025,27 +1965,14 @@
                       <w:r>
                         <w:t xml:space="preserve">Abbildung </w:t>
                       </w:r>
-                      <w:r>
-                        <w:fldChar w:fldCharType="begin"/>
-                      </w:r>
-                      <w:r>
-                        <w:instrText xml:space="preserve"> SEQ Abbildung \* ARABIC </w:instrText>
-                      </w:r>
-                      <w:r>
-                        <w:fldChar w:fldCharType="separate"/>
-                      </w:r>
-                      <w:r>
-                        <w:rPr>
-                          <w:noProof/>
-                        </w:rPr>
-                        <w:t>3</w:t>
-                      </w:r>
-                      <w:r>
-                        <w:rPr>
-                          <w:noProof/>
-                        </w:rPr>
-                        <w:fldChar w:fldCharType="end"/>
-                      </w:r>
+                      <w:fldSimple w:instr=" SEQ Abbildung \* ARABIC ">
+                        <w:r>
+                          <w:rPr>
+                            <w:noProof/>
+                          </w:rPr>
+                          <w:t>3</w:t>
+                        </w:r>
+                      </w:fldSimple>
                       <w:r>
                         <w:rPr>
                           <w:noProof/>
@@ -2192,27 +2119,14 @@
                             <w:r>
                               <w:t xml:space="preserve">Abbildung </w:t>
                             </w:r>
-                            <w:r>
-                              <w:fldChar w:fldCharType="begin"/>
-                            </w:r>
-                            <w:r>
-                              <w:instrText xml:space="preserve"> SEQ Abbildung \* ARABIC </w:instrText>
-                            </w:r>
-                            <w:r>
-                              <w:fldChar w:fldCharType="separate"/>
-                            </w:r>
-                            <w:r>
-                              <w:rPr>
-                                <w:noProof/>
-                              </w:rPr>
-                              <w:t>4</w:t>
-                            </w:r>
-                            <w:r>
-                              <w:rPr>
-                                <w:noProof/>
-                              </w:rPr>
-                              <w:fldChar w:fldCharType="end"/>
-                            </w:r>
+                            <w:fldSimple w:instr=" SEQ Abbildung \* ARABIC ">
+                              <w:r>
+                                <w:rPr>
+                                  <w:noProof/>
+                                </w:rPr>
+                                <w:t>4</w:t>
+                              </w:r>
+                            </w:fldSimple>
                             <w:r>
                               <w:rPr>
                                 <w:noProof/>
@@ -2236,7 +2150,7 @@
           </mc:Choice>
           <mc:Fallback>
             <w:pict>
-              <v:shape w14:anchorId="04CAE53D" id="Textfeld 8" o:spid="_x0000_s1030" type="#_x0000_t202" style="position:absolute;left:0;text-align:left;margin-left:28.15pt;margin-top:619.85pt;width:391.55pt;height:.05pt;z-index:251670528;visibility:visible;mso-wrap-style:square;mso-wrap-distance-left:9pt;mso-wrap-distance-top:0;mso-wrap-distance-right:9pt;mso-wrap-distance-bottom:0;mso-position-horizontal:absolute;mso-position-horizontal-relative:text;mso-position-vertical:absolute;mso-position-vertical-relative:text;v-text-anchor:top" o:gfxdata="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" stroked="f">
+              <v:shape w14:anchorId="04CAE53D" id="Textfeld 8" o:spid="_x0000_s1030" type="#_x0000_t202" style="position:absolute;left:0;text-align:left;margin-left:28.15pt;margin-top:619.85pt;width:391.55pt;height:.05pt;z-index:251670528;visibility:visible;mso-wrap-style:square;mso-wrap-distance-left:9pt;mso-wrap-distance-top:0;mso-wrap-distance-right:9pt;mso-wrap-distance-bottom:0;mso-position-horizontal:absolute;mso-position-horizontal-relative:text;mso-position-vertical:absolute;mso-position-vertical-relative:text;v-text-anchor:top" o:gfxdata="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" stroked="f">
                 <v:textbox style="mso-fit-shape-to-text:t" inset="0,0,0,0">
                   <w:txbxContent>
                     <w:p>
@@ -2250,27 +2164,14 @@
                       <w:r>
                         <w:t xml:space="preserve">Abbildung </w:t>
                       </w:r>
-                      <w:r>
-                        <w:fldChar w:fldCharType="begin"/>
-                      </w:r>
-                      <w:r>
-                        <w:instrText xml:space="preserve"> SEQ Abbildung \* ARABIC </w:instrText>
-                      </w:r>
-                      <w:r>
-                        <w:fldChar w:fldCharType="separate"/>
-                      </w:r>
-                      <w:r>
-                        <w:rPr>
-                          <w:noProof/>
-                        </w:rPr>
-                        <w:t>4</w:t>
-                      </w:r>
-                      <w:r>
-                        <w:rPr>
-                          <w:noProof/>
-                        </w:rPr>
-                        <w:fldChar w:fldCharType="end"/>
-                      </w:r>
+                      <w:fldSimple w:instr=" SEQ Abbildung \* ARABIC ">
+                        <w:r>
+                          <w:rPr>
+                            <w:noProof/>
+                          </w:rPr>
+                          <w:t>4</w:t>
+                        </w:r>
+                      </w:fldSimple>
                       <w:r>
                         <w:rPr>
                           <w:noProof/>
@@ -2485,27 +2386,14 @@
                             <w:r>
                               <w:t xml:space="preserve">Abbildung </w:t>
                             </w:r>
-                            <w:r>
-                              <w:fldChar w:fldCharType="begin"/>
-                            </w:r>
-                            <w:r>
-                              <w:instrText xml:space="preserve"> SEQ Abbildung \* ARABIC </w:instrText>
-                            </w:r>
-                            <w:r>
-                              <w:fldChar w:fldCharType="separate"/>
-                            </w:r>
-                            <w:r>
-                              <w:rPr>
-                                <w:noProof/>
-                              </w:rPr>
-                              <w:t>5</w:t>
-                            </w:r>
-                            <w:r>
-                              <w:rPr>
-                                <w:noProof/>
-                              </w:rPr>
-                              <w:fldChar w:fldCharType="end"/>
-                            </w:r>
+                            <w:fldSimple w:instr=" SEQ Abbildung \* ARABIC ">
+                              <w:r>
+                                <w:rPr>
+                                  <w:noProof/>
+                                </w:rPr>
+                                <w:t>5</w:t>
+                              </w:r>
+                            </w:fldSimple>
                             <w:r>
                               <w:rPr>
                                 <w:noProof/>
@@ -2529,7 +2417,7 @@
           </mc:Choice>
           <mc:Fallback>
             <w:pict>
-              <v:shape w14:anchorId="5A890E10" id="Textfeld 9" o:spid="_x0000_s1031" type="#_x0000_t202" style="position:absolute;margin-left:.6pt;margin-top:348.75pt;width:453pt;height:.05pt;z-index:251672576;visibility:visible;mso-wrap-style:square;mso-wrap-distance-left:9pt;mso-wrap-distance-top:0;mso-wrap-distance-right:9pt;mso-wrap-distance-bottom:0;mso-position-horizontal:absolute;mso-position-horizontal-relative:text;mso-position-vertical:absolute;mso-position-vertical-relative:text;v-text-anchor:top" o:gfxdata="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" stroked="f">
+              <v:shape w14:anchorId="5A890E10" id="Textfeld 9" o:spid="_x0000_s1031" type="#_x0000_t202" style="position:absolute;margin-left:.6pt;margin-top:348.75pt;width:453pt;height:.05pt;z-index:251672576;visibility:visible;mso-wrap-style:square;mso-wrap-distance-left:9pt;mso-wrap-distance-top:0;mso-wrap-distance-right:9pt;mso-wrap-distance-bottom:0;mso-position-horizontal:absolute;mso-position-horizontal-relative:text;mso-position-vertical:absolute;mso-position-vertical-relative:text;v-text-anchor:top" o:gfxdata="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" stroked="f">
                 <v:textbox style="mso-fit-shape-to-text:t" inset="0,0,0,0">
                   <w:txbxContent>
                     <w:p>
@@ -2542,27 +2430,14 @@
                       <w:r>
                         <w:t xml:space="preserve">Abbildung </w:t>
                       </w:r>
-                      <w:r>
-                        <w:fldChar w:fldCharType="begin"/>
-                      </w:r>
-                      <w:r>
-                        <w:instrText xml:space="preserve"> SEQ Abbildung \* ARABIC </w:instrText>
-                      </w:r>
-                      <w:r>
-                        <w:fldChar w:fldCharType="separate"/>
-                      </w:r>
-                      <w:r>
-                        <w:rPr>
-                          <w:noProof/>
-                        </w:rPr>
-                        <w:t>5</w:t>
-                      </w:r>
-                      <w:r>
-                        <w:rPr>
-                          <w:noProof/>
-                        </w:rPr>
-                        <w:fldChar w:fldCharType="end"/>
-                      </w:r>
+                      <w:fldSimple w:instr=" SEQ Abbildung \* ARABIC ">
+                        <w:r>
+                          <w:rPr>
+                            <w:noProof/>
+                          </w:rPr>
+                          <w:t>5</w:t>
+                        </w:r>
+                      </w:fldSimple>
                       <w:r>
                         <w:rPr>
                           <w:noProof/>
@@ -2754,27 +2629,14 @@
                             <w:r>
                               <w:t xml:space="preserve">Abbildung </w:t>
                             </w:r>
-                            <w:r>
-                              <w:fldChar w:fldCharType="begin"/>
-                            </w:r>
-                            <w:r>
-                              <w:instrText xml:space="preserve"> SEQ Abbildung \* ARABIC </w:instrText>
-                            </w:r>
-                            <w:r>
-                              <w:fldChar w:fldCharType="separate"/>
-                            </w:r>
-                            <w:r>
-                              <w:rPr>
-                                <w:noProof/>
-                              </w:rPr>
-                              <w:t>6</w:t>
-                            </w:r>
-                            <w:r>
-                              <w:rPr>
-                                <w:noProof/>
-                              </w:rPr>
-                              <w:fldChar w:fldCharType="end"/>
-                            </w:r>
+                            <w:fldSimple w:instr=" SEQ Abbildung \* ARABIC ">
+                              <w:r>
+                                <w:rPr>
+                                  <w:noProof/>
+                                </w:rPr>
+                                <w:t>6</w:t>
+                              </w:r>
+                            </w:fldSimple>
                             <w:r>
                               <w:rPr>
                                 <w:noProof/>
@@ -2798,7 +2660,7 @@
           </mc:Choice>
           <mc:Fallback>
             <w:pict>
-              <v:shape w14:anchorId="15739164" id="Text Box 11" o:spid="_x0000_s1032" type="#_x0000_t202" style="position:absolute;margin-left:-.35pt;margin-top:560.4pt;width:275.25pt;height:.05pt;z-index:251675648;visibility:visible;mso-wrap-style:square;mso-wrap-distance-left:9pt;mso-wrap-distance-top:0;mso-wrap-distance-right:9pt;mso-wrap-distance-bottom:0;mso-position-horizontal:absolute;mso-position-horizontal-relative:text;mso-position-vertical:absolute;mso-position-vertical-relative:text;v-text-anchor:top" o:gfxdata="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" stroked="f">
+              <v:shape w14:anchorId="15739164" id="Text Box 11" o:spid="_x0000_s1032" type="#_x0000_t202" style="position:absolute;margin-left:-.35pt;margin-top:560.4pt;width:275.25pt;height:.05pt;z-index:251675648;visibility:visible;mso-wrap-style:square;mso-wrap-distance-left:9pt;mso-wrap-distance-top:0;mso-wrap-distance-right:9pt;mso-wrap-distance-bottom:0;mso-position-horizontal:absolute;mso-position-horizontal-relative:text;mso-position-vertical:absolute;mso-position-vertical-relative:text;v-text-anchor:top" o:gfxdata="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" stroked="f">
                 <v:textbox style="mso-fit-shape-to-text:t" inset="0,0,0,0">
                   <w:txbxContent>
                     <w:p>
@@ -2812,27 +2674,14 @@
                       <w:r>
                         <w:t xml:space="preserve">Abbildung </w:t>
                       </w:r>
-                      <w:r>
-                        <w:fldChar w:fldCharType="begin"/>
-                      </w:r>
-                      <w:r>
-                        <w:instrText xml:space="preserve"> SEQ Abbildung \* ARABIC </w:instrText>
-                      </w:r>
-                      <w:r>
-                        <w:fldChar w:fldCharType="separate"/>
-                      </w:r>
-                      <w:r>
-                        <w:rPr>
-                          <w:noProof/>
-                        </w:rPr>
-                        <w:t>6</w:t>
-                      </w:r>
-                      <w:r>
-                        <w:rPr>
-                          <w:noProof/>
-                        </w:rPr>
-                        <w:fldChar w:fldCharType="end"/>
-                      </w:r>
+                      <w:fldSimple w:instr=" SEQ Abbildung \* ARABIC ">
+                        <w:r>
+                          <w:rPr>
+                            <w:noProof/>
+                          </w:rPr>
+                          <w:t>6</w:t>
+                        </w:r>
+                      </w:fldSimple>
                       <w:r>
                         <w:rPr>
                           <w:noProof/>
@@ -2858,10 +2707,7 @@
         <w:t xml:space="preserve"> Das Skript kann der Anlage 2</w:t>
       </w:r>
       <w:r>
-        <w:t xml:space="preserve"> </w:t>
-      </w:r>
-      <w:r>
-        <w:t>(Funktionalitätsprüfung)</w:t>
+        <w:t xml:space="preserve"> (Funktionalitätsprüfung)</w:t>
       </w:r>
       <w:r>
         <w:t xml:space="preserve"> und 3</w:t>
@@ -2900,7 +2746,13 @@
         <w:t>geteilt werden und der Einer wird in das Segment 0 geschrieben.</w:t>
       </w:r>
       <w:r>
-        <w:t xml:space="preserve"> Danach wird der Modulo des Temperaturwerts gebildet und damit das Segment 1 </w:t>
+        <w:t xml:space="preserve"> Danach wird </w:t>
+      </w:r>
+      <w:r>
+        <w:t>das Modulo</w:t>
+      </w:r>
+      <w:r>
+        <w:t xml:space="preserve"> des Temperaturwerts gebildet und damit das Segment 1 </w:t>
       </w:r>
       <w:r>
         <w:t>beschrieben.</w:t>
@@ -3042,27 +2894,14 @@
                             <w:r>
                               <w:t xml:space="preserve">Abbildung </w:t>
                             </w:r>
-                            <w:r>
-                              <w:fldChar w:fldCharType="begin"/>
-                            </w:r>
-                            <w:r>
-                              <w:instrText xml:space="preserve"> SEQ Abbildung \* ARABIC </w:instrText>
-                            </w:r>
-                            <w:r>
-                              <w:fldChar w:fldCharType="separate"/>
-                            </w:r>
-                            <w:r>
-                              <w:rPr>
-                                <w:noProof/>
-                              </w:rPr>
-                              <w:t>7</w:t>
-                            </w:r>
-                            <w:r>
-                              <w:rPr>
-                                <w:noProof/>
-                              </w:rPr>
-                              <w:fldChar w:fldCharType="end"/>
-                            </w:r>
+                            <w:fldSimple w:instr=" SEQ Abbildung \* ARABIC ">
+                              <w:r>
+                                <w:rPr>
+                                  <w:noProof/>
+                                </w:rPr>
+                                <w:t>7</w:t>
+                              </w:r>
+                            </w:fldSimple>
                             <w:r>
                               <w:rPr>
                                 <w:noProof/>
@@ -3086,7 +2925,7 @@
           </mc:Choice>
           <mc:Fallback>
             <w:pict>
-              <v:shape w14:anchorId="5F5BF06F" id="Text Box 13" o:spid="_x0000_s1033" type="#_x0000_t202" style="position:absolute;margin-left:5.65pt;margin-top:464.5pt;width:299.25pt;height:.05pt;z-index:251678720;visibility:visible;mso-wrap-style:square;mso-wrap-distance-left:9pt;mso-wrap-distance-top:0;mso-wrap-distance-right:9pt;mso-wrap-distance-bottom:0;mso-position-horizontal:absolute;mso-position-horizontal-relative:text;mso-position-vertical:absolute;mso-position-vertical-relative:text;v-text-anchor:top" o:gfxdata="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" stroked="f">
+              <v:shape w14:anchorId="5F5BF06F" id="Text Box 13" o:spid="_x0000_s1033" type="#_x0000_t202" style="position:absolute;margin-left:5.65pt;margin-top:464.5pt;width:299.25pt;height:.05pt;z-index:251678720;visibility:visible;mso-wrap-style:square;mso-wrap-distance-left:9pt;mso-wrap-distance-top:0;mso-wrap-distance-right:9pt;mso-wrap-distance-bottom:0;mso-position-horizontal:absolute;mso-position-horizontal-relative:text;mso-position-vertical:absolute;mso-position-vertical-relative:text;v-text-anchor:top" o:gfxdata="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" stroked="f">
                 <v:textbox style="mso-fit-shape-to-text:t" inset="0,0,0,0">
                   <w:txbxContent>
                     <w:p>
@@ -3100,27 +2939,14 @@
                       <w:r>
                         <w:t xml:space="preserve">Abbildung </w:t>
                       </w:r>
-                      <w:r>
-                        <w:fldChar w:fldCharType="begin"/>
-                      </w:r>
-                      <w:r>
-                        <w:instrText xml:space="preserve"> SEQ Abbildung \* ARABIC </w:instrText>
-                      </w:r>
-                      <w:r>
-                        <w:fldChar w:fldCharType="separate"/>
-                      </w:r>
-                      <w:r>
-                        <w:rPr>
-                          <w:noProof/>
-                        </w:rPr>
-                        <w:t>7</w:t>
-                      </w:r>
-                      <w:r>
-                        <w:rPr>
-                          <w:noProof/>
-                        </w:rPr>
-                        <w:fldChar w:fldCharType="end"/>
-                      </w:r>
+                      <w:fldSimple w:instr=" SEQ Abbildung \* ARABIC ">
+                        <w:r>
+                          <w:rPr>
+                            <w:noProof/>
+                          </w:rPr>
+                          <w:t>7</w:t>
+                        </w:r>
+                      </w:fldSimple>
                       <w:r>
                         <w:rPr>
                           <w:noProof/>
@@ -3162,7 +2988,13 @@
         <w:t>Es</w:t>
       </w:r>
       <w:r>
-        <w:t xml:space="preserve"> werden 20 Mal neue Werte auf der LCD-Anzeige angezeigt.</w:t>
+        <w:t xml:space="preserve"> werden </w:t>
+      </w:r>
+      <w:r>
+        <w:t>20-mal</w:t>
+      </w:r>
+      <w:r>
+        <w:t xml:space="preserve"> neue Werte auf der LCD-Anzeige angezeigt.</w:t>
       </w:r>
       <w:r>
         <w:t xml:space="preserve"> Nach dem Ende der Schleife wird die LCD-Anzeige „bereinigt“ und am Anfang der Schleife mit neuen Werten beschrieben.</w:t>
@@ -3266,14 +3098,9 @@
       <w:r>
         <w:t xml:space="preserve">Anlage 3: </w:t>
       </w:r>
-      <w:proofErr w:type="spellStart"/>
-      <w:r>
-        <w:rPr>
-          <w:lang w:val="en-US"/>
-        </w:rPr>
+      <w:r>
         <w:t>Skript</w:t>
       </w:r>
-      <w:proofErr w:type="spellEnd"/>
       <w:r>
         <w:rPr>
           <w:lang w:val="en-US"/>

</xml_diff>